<commit_message>
add screens to docx
</commit_message>
<xml_diff>
--- a/Диплом/Диплом_фурсов.docx
+++ b/Диплом/Диплом_фурсов.docx
@@ -1007,8 +1007,6 @@
         </w:rPr>
       </w:pPr>
     </w:p>
-    <w:bookmarkStart w:id="1" w:name="_GoBack"/>
-    <w:bookmarkEnd w:id="1"/>
     <w:p>
       <w:pPr>
         <w:pStyle w:val="11"/>
@@ -5315,14 +5313,14 @@
       <w:pPr>
         <w:pStyle w:val="1"/>
       </w:pPr>
-      <w:bookmarkStart w:id="2" w:name="_Toc421361002"/>
-      <w:bookmarkStart w:id="3" w:name="_Toc41139799"/>
+      <w:bookmarkStart w:id="1" w:name="_Toc421361002"/>
+      <w:bookmarkStart w:id="2" w:name="_Toc41139799"/>
       <w:r>
         <w:lastRenderedPageBreak/>
         <w:t>ВВЕДЕНИЕ</w:t>
       </w:r>
+      <w:bookmarkEnd w:id="1"/>
       <w:bookmarkEnd w:id="2"/>
-      <w:bookmarkEnd w:id="3"/>
     </w:p>
     <w:p>
       <w:pPr>
@@ -5475,7 +5473,7 @@
           <w:szCs w:val="28"/>
         </w:rPr>
       </w:pPr>
-      <w:bookmarkStart w:id="4" w:name="_Toc41139800"/>
+      <w:bookmarkStart w:id="3" w:name="_Toc41139800"/>
       <w:r>
         <w:rPr>
           <w:szCs w:val="28"/>
@@ -5483,27 +5481,27 @@
         <w:lastRenderedPageBreak/>
         <w:t>1 АНАЛИЗ ПРЕДМЕТНОЙ ОБЛАСТИ</w:t>
       </w:r>
+      <w:bookmarkEnd w:id="3"/>
+    </w:p>
+    <w:p>
+      <w:pPr>
+        <w:pStyle w:val="a0"/>
+        <w:rPr>
+          <w:sz w:val="28"/>
+          <w:szCs w:val="28"/>
+          <w:lang w:val="uk-UA" w:eastAsia="ar-SA"/>
+        </w:rPr>
+      </w:pPr>
+    </w:p>
+    <w:p>
+      <w:pPr>
+        <w:pStyle w:val="2"/>
+      </w:pPr>
+      <w:bookmarkStart w:id="4" w:name="_Toc41139801"/>
+      <w:r>
+        <w:t>1.1 Состояние вопроса</w:t>
+      </w:r>
       <w:bookmarkEnd w:id="4"/>
-    </w:p>
-    <w:p>
-      <w:pPr>
-        <w:pStyle w:val="a0"/>
-        <w:rPr>
-          <w:sz w:val="28"/>
-          <w:szCs w:val="28"/>
-          <w:lang w:val="uk-UA" w:eastAsia="ar-SA"/>
-        </w:rPr>
-      </w:pPr>
-    </w:p>
-    <w:p>
-      <w:pPr>
-        <w:pStyle w:val="2"/>
-      </w:pPr>
-      <w:bookmarkStart w:id="5" w:name="_Toc41139801"/>
-      <w:r>
-        <w:t>1.1 Состояние вопроса</w:t>
-      </w:r>
-      <w:bookmarkEnd w:id="5"/>
     </w:p>
     <w:p>
       <w:pPr>
@@ -6611,7 +6609,7 @@
           <w:color w:val="000000" w:themeColor="text1"/>
         </w:rPr>
       </w:pPr>
-      <w:bookmarkStart w:id="6" w:name="_Toc41139802"/>
+      <w:bookmarkStart w:id="5" w:name="_Toc41139802"/>
       <w:r>
         <w:rPr>
           <w:color w:val="000000" w:themeColor="text1"/>
@@ -6642,7 +6640,7 @@
         </w:rPr>
         <w:t>объекта исследований</w:t>
       </w:r>
-      <w:bookmarkEnd w:id="6"/>
+      <w:bookmarkEnd w:id="5"/>
     </w:p>
     <w:p>
       <w:pPr>
@@ -7339,11 +7337,11 @@
       <w:pPr>
         <w:pStyle w:val="2"/>
       </w:pPr>
-      <w:bookmarkStart w:id="7" w:name="_Toc41139803"/>
+      <w:bookmarkStart w:id="6" w:name="_Toc41139803"/>
       <w:r>
         <w:t>1.3 Актуальность и цель работы</w:t>
       </w:r>
-      <w:bookmarkEnd w:id="7"/>
+      <w:bookmarkEnd w:id="6"/>
     </w:p>
     <w:p>
       <w:pPr>
@@ -7362,8 +7360,8 @@
           <w:szCs w:val="28"/>
         </w:rPr>
       </w:pPr>
-      <w:bookmarkStart w:id="8" w:name="_Toc406953435"/>
-      <w:bookmarkStart w:id="9" w:name="_Toc421361034"/>
+      <w:bookmarkStart w:id="7" w:name="_Toc406953435"/>
+      <w:bookmarkStart w:id="8" w:name="_Toc421361034"/>
       <w:r>
         <w:rPr>
           <w:sz w:val="28"/>
@@ -7559,11 +7557,39 @@
       <w:pPr>
         <w:pStyle w:val="1"/>
       </w:pPr>
-      <w:bookmarkStart w:id="10" w:name="_Toc41139804"/>
+      <w:bookmarkStart w:id="9" w:name="_Toc41139804"/>
       <w:r>
         <w:lastRenderedPageBreak/>
         <w:t>2 ТЕХНИЧЕСКОЕ ЗАДАНИЕ</w:t>
       </w:r>
+      <w:bookmarkEnd w:id="9"/>
+    </w:p>
+    <w:p>
+      <w:pPr>
+        <w:spacing w:line="360" w:lineRule="auto"/>
+        <w:ind w:firstLine="708"/>
+        <w:jc w:val="both"/>
+        <w:rPr>
+          <w:sz w:val="28"/>
+          <w:szCs w:val="28"/>
+          <w:lang w:eastAsia="ru-RU"/>
+        </w:rPr>
+      </w:pPr>
+    </w:p>
+    <w:p>
+      <w:pPr>
+        <w:pStyle w:val="2"/>
+      </w:pPr>
+      <w:bookmarkStart w:id="10" w:name="_Toc41139805"/>
+      <w:r>
+        <w:t xml:space="preserve">2.1 </w:t>
+      </w:r>
+      <w:r>
+        <w:t xml:space="preserve">Описание области применения и исходных данных </w:t>
+      </w:r>
+      <w:r>
+        <w:t>системы</w:t>
+      </w:r>
       <w:bookmarkEnd w:id="10"/>
     </w:p>
     <w:p>
@@ -7580,133 +7606,105 @@
     </w:p>
     <w:p>
       <w:pPr>
+        <w:spacing w:line="360" w:lineRule="auto"/>
+        <w:ind w:firstLine="708"/>
+        <w:jc w:val="both"/>
+        <w:rPr>
+          <w:sz w:val="28"/>
+          <w:szCs w:val="28"/>
+          <w:lang w:eastAsia="ru-RU"/>
+        </w:rPr>
+      </w:pPr>
+      <w:r>
+        <w:rPr>
+          <w:sz w:val="28"/>
+          <w:szCs w:val="28"/>
+          <w:lang w:eastAsia="ru-RU"/>
+        </w:rPr>
+        <w:t xml:space="preserve">Данное приложение предназначено для </w:t>
+      </w:r>
+      <w:r>
+        <w:rPr>
+          <w:sz w:val="28"/>
+          <w:szCs w:val="28"/>
+          <w:lang w:eastAsia="ru-RU"/>
+        </w:rPr>
+        <w:t xml:space="preserve">преподавателей и </w:t>
+      </w:r>
+      <w:r>
+        <w:rPr>
+          <w:sz w:val="28"/>
+        </w:rPr>
+        <w:t xml:space="preserve">заведующим </w:t>
+      </w:r>
+      <w:r>
+        <w:rPr>
+          <w:sz w:val="28"/>
+          <w:szCs w:val="28"/>
+          <w:lang w:eastAsia="ru-RU"/>
+        </w:rPr>
+        <w:t xml:space="preserve">методической деятельности </w:t>
+      </w:r>
+      <w:r>
+        <w:rPr>
+          <w:sz w:val="28"/>
+          <w:szCs w:val="28"/>
+          <w:lang w:eastAsia="ru-RU"/>
+        </w:rPr>
+        <w:t>физико-технического факультета.</w:t>
+      </w:r>
+    </w:p>
+    <w:p>
+      <w:pPr>
+        <w:spacing w:line="360" w:lineRule="auto"/>
+        <w:ind w:firstLine="708"/>
+        <w:jc w:val="both"/>
+        <w:rPr>
+          <w:sz w:val="28"/>
+          <w:szCs w:val="28"/>
+          <w:lang w:eastAsia="ru-RU"/>
+        </w:rPr>
+      </w:pPr>
+      <w:r>
+        <w:rPr>
+          <w:sz w:val="28"/>
+          <w:szCs w:val="28"/>
+          <w:lang w:eastAsia="ru-RU"/>
+        </w:rPr>
+        <w:t xml:space="preserve">Исходными данными для сайта является информация о </w:t>
+      </w:r>
+      <w:r>
+        <w:rPr>
+          <w:sz w:val="28"/>
+          <w:szCs w:val="28"/>
+          <w:lang w:eastAsia="ru-RU"/>
+        </w:rPr>
+        <w:t>кафедрах, направлениях подготовки, видах методических изданий и преподавателях.</w:t>
+      </w:r>
+    </w:p>
+    <w:p>
+      <w:pPr>
+        <w:spacing w:line="360" w:lineRule="auto"/>
+        <w:jc w:val="both"/>
+        <w:rPr>
+          <w:sz w:val="28"/>
+          <w:szCs w:val="28"/>
+          <w:lang w:eastAsia="ru-RU"/>
+        </w:rPr>
+      </w:pPr>
+    </w:p>
+    <w:p>
+      <w:pPr>
         <w:pStyle w:val="2"/>
       </w:pPr>
-      <w:bookmarkStart w:id="11" w:name="_Toc41139805"/>
-      <w:r>
-        <w:t xml:space="preserve">2.1 </w:t>
-      </w:r>
-      <w:r>
-        <w:t xml:space="preserve">Описание области применения и исходных данных </w:t>
-      </w:r>
-      <w:r>
-        <w:t>системы</w:t>
+      <w:bookmarkStart w:id="11" w:name="_Toc41139806"/>
+      <w:r>
+        <w:t xml:space="preserve">2.2 </w:t>
+      </w:r>
+      <w:r>
+        <w:t>Требования к пользовательским интерфейсам</w:t>
       </w:r>
       <w:bookmarkEnd w:id="11"/>
-    </w:p>
-    <w:p>
-      <w:pPr>
-        <w:spacing w:line="360" w:lineRule="auto"/>
-        <w:ind w:firstLine="708"/>
-        <w:jc w:val="both"/>
-        <w:rPr>
-          <w:sz w:val="28"/>
-          <w:szCs w:val="28"/>
-          <w:lang w:eastAsia="ru-RU"/>
-        </w:rPr>
-      </w:pPr>
-    </w:p>
-    <w:p>
-      <w:pPr>
-        <w:spacing w:line="360" w:lineRule="auto"/>
-        <w:ind w:firstLine="708"/>
-        <w:jc w:val="both"/>
-        <w:rPr>
-          <w:sz w:val="28"/>
-          <w:szCs w:val="28"/>
-          <w:lang w:eastAsia="ru-RU"/>
-        </w:rPr>
-      </w:pPr>
-      <w:r>
-        <w:rPr>
-          <w:sz w:val="28"/>
-          <w:szCs w:val="28"/>
-          <w:lang w:eastAsia="ru-RU"/>
-        </w:rPr>
-        <w:t xml:space="preserve">Данное приложение предназначено для </w:t>
-      </w:r>
-      <w:r>
-        <w:rPr>
-          <w:sz w:val="28"/>
-          <w:szCs w:val="28"/>
-          <w:lang w:eastAsia="ru-RU"/>
-        </w:rPr>
-        <w:t xml:space="preserve">преподавателей и </w:t>
-      </w:r>
-      <w:r>
-        <w:rPr>
-          <w:sz w:val="28"/>
-        </w:rPr>
-        <w:t xml:space="preserve">заведующим </w:t>
-      </w:r>
-      <w:r>
-        <w:rPr>
-          <w:sz w:val="28"/>
-          <w:szCs w:val="28"/>
-          <w:lang w:eastAsia="ru-RU"/>
-        </w:rPr>
-        <w:t xml:space="preserve">методической деятельности </w:t>
-      </w:r>
-      <w:r>
-        <w:rPr>
-          <w:sz w:val="28"/>
-          <w:szCs w:val="28"/>
-          <w:lang w:eastAsia="ru-RU"/>
-        </w:rPr>
-        <w:t>физико-технического факультета.</w:t>
-      </w:r>
-    </w:p>
-    <w:p>
-      <w:pPr>
-        <w:spacing w:line="360" w:lineRule="auto"/>
-        <w:ind w:firstLine="708"/>
-        <w:jc w:val="both"/>
-        <w:rPr>
-          <w:sz w:val="28"/>
-          <w:szCs w:val="28"/>
-          <w:lang w:eastAsia="ru-RU"/>
-        </w:rPr>
-      </w:pPr>
-      <w:r>
-        <w:rPr>
-          <w:sz w:val="28"/>
-          <w:szCs w:val="28"/>
-          <w:lang w:eastAsia="ru-RU"/>
-        </w:rPr>
-        <w:t xml:space="preserve">Исходными данными для сайта является информация о </w:t>
-      </w:r>
-      <w:r>
-        <w:rPr>
-          <w:sz w:val="28"/>
-          <w:szCs w:val="28"/>
-          <w:lang w:eastAsia="ru-RU"/>
-        </w:rPr>
-        <w:t>кафедрах, направлениях подготовки, видах методических изданий и преподавателях.</w:t>
-      </w:r>
-    </w:p>
-    <w:p>
-      <w:pPr>
-        <w:spacing w:line="360" w:lineRule="auto"/>
-        <w:jc w:val="both"/>
-        <w:rPr>
-          <w:sz w:val="28"/>
-          <w:szCs w:val="28"/>
-          <w:lang w:eastAsia="ru-RU"/>
-        </w:rPr>
-      </w:pPr>
-    </w:p>
-    <w:p>
-      <w:pPr>
-        <w:pStyle w:val="2"/>
-      </w:pPr>
-      <w:bookmarkStart w:id="12" w:name="_Toc41139806"/>
-      <w:r>
-        <w:t xml:space="preserve">2.2 </w:t>
-      </w:r>
-      <w:r>
-        <w:t>Требования к пользовательским интерфейсам</w:t>
-      </w:r>
-      <w:bookmarkEnd w:id="12"/>
     </w:p>
     <w:p>
       <w:pPr>
@@ -8726,14 +8724,14 @@
       <w:pPr>
         <w:pStyle w:val="2"/>
       </w:pPr>
-      <w:bookmarkStart w:id="13" w:name="_Toc41139807"/>
+      <w:bookmarkStart w:id="12" w:name="_Toc41139807"/>
       <w:r>
         <w:t xml:space="preserve">2.3 Требования к аппаратным, </w:t>
       </w:r>
       <w:r>
         <w:t>программным и коммуникационным интерфейсам</w:t>
       </w:r>
-      <w:bookmarkEnd w:id="13"/>
+      <w:bookmarkEnd w:id="12"/>
     </w:p>
     <w:p>
       <w:pPr>
@@ -9377,14 +9375,14 @@
       <w:pPr>
         <w:pStyle w:val="2"/>
       </w:pPr>
-      <w:bookmarkStart w:id="14" w:name="_Toc41139808"/>
+      <w:bookmarkStart w:id="13" w:name="_Toc41139808"/>
       <w:r>
         <w:t xml:space="preserve">2.4 </w:t>
       </w:r>
       <w:r>
         <w:t>Требования к пользователям продукта</w:t>
       </w:r>
-      <w:bookmarkEnd w:id="14"/>
+      <w:bookmarkEnd w:id="13"/>
     </w:p>
     <w:p>
       <w:pPr>
@@ -9730,14 +9728,14 @@
       <w:pPr>
         <w:pStyle w:val="2"/>
       </w:pPr>
-      <w:bookmarkStart w:id="15" w:name="_Toc41139809"/>
+      <w:bookmarkStart w:id="14" w:name="_Toc41139809"/>
       <w:r>
         <w:t xml:space="preserve">2.5 </w:t>
       </w:r>
       <w:r>
         <w:t>Требования к адаптации на месте</w:t>
       </w:r>
-      <w:bookmarkEnd w:id="15"/>
+      <w:bookmarkEnd w:id="14"/>
     </w:p>
     <w:p>
       <w:pPr>
@@ -9934,7 +9932,7 @@
       <w:pPr>
         <w:pStyle w:val="2"/>
       </w:pPr>
-      <w:bookmarkStart w:id="16" w:name="_Toc41139810"/>
+      <w:bookmarkStart w:id="15" w:name="_Toc41139810"/>
       <w:r>
         <w:lastRenderedPageBreak/>
         <w:t xml:space="preserve">2.6 </w:t>
@@ -9942,7 +9940,7 @@
       <w:r>
         <w:t>Функции продукта</w:t>
       </w:r>
-      <w:bookmarkEnd w:id="16"/>
+      <w:bookmarkEnd w:id="15"/>
     </w:p>
     <w:p>
       <w:pPr>
@@ -10528,8 +10526,8 @@
       <w:pPr>
         <w:pStyle w:val="2"/>
       </w:pPr>
-      <w:bookmarkStart w:id="17" w:name="_Toc6866325"/>
-      <w:bookmarkStart w:id="18" w:name="_Toc41139811"/>
+      <w:bookmarkStart w:id="16" w:name="_Toc6866325"/>
+      <w:bookmarkStart w:id="17" w:name="_Toc41139811"/>
       <w:r>
         <w:t>2.7</w:t>
       </w:r>
@@ -10539,11 +10537,11 @@
       <w:r>
         <w:t xml:space="preserve">Сценарии работы </w:t>
       </w:r>
+      <w:bookmarkEnd w:id="16"/>
+      <w:r>
+        <w:t>системы</w:t>
+      </w:r>
       <w:bookmarkEnd w:id="17"/>
-      <w:r>
-        <w:t>системы</w:t>
-      </w:r>
-      <w:bookmarkEnd w:id="18"/>
     </w:p>
     <w:p/>
     <w:p>
@@ -14867,7 +14865,7 @@
       <w:pPr>
         <w:pStyle w:val="1"/>
       </w:pPr>
-      <w:bookmarkStart w:id="19" w:name="_Toc41139812"/>
+      <w:bookmarkStart w:id="18" w:name="_Toc41139812"/>
       <w:r>
         <w:lastRenderedPageBreak/>
         <w:t>3</w:t>
@@ -14878,7 +14876,7 @@
       <w:r>
         <w:t>ОБОСНОВАНИЕ ВЫБОРА ТЕХНОЛОГИЙ И ПРОГРАММНЫХ СРЕДСТВ</w:t>
       </w:r>
-      <w:bookmarkEnd w:id="19"/>
+      <w:bookmarkEnd w:id="18"/>
     </w:p>
     <w:p>
       <w:pPr>
@@ -14900,8 +14898,8 @@
           <w:lang w:eastAsia="en-US"/>
         </w:rPr>
       </w:pPr>
-      <w:bookmarkStart w:id="20" w:name="_Toc6866328"/>
-      <w:bookmarkStart w:id="21" w:name="_Toc41139813"/>
+      <w:bookmarkStart w:id="19" w:name="_Toc6866328"/>
+      <w:bookmarkStart w:id="20" w:name="_Toc41139813"/>
       <w:r>
         <w:rPr>
           <w:lang w:eastAsia="en-US"/>
@@ -14914,8 +14912,8 @@
         </w:rPr>
         <w:t>PHP</w:t>
       </w:r>
+      <w:bookmarkEnd w:id="19"/>
       <w:bookmarkEnd w:id="20"/>
-      <w:bookmarkEnd w:id="21"/>
     </w:p>
     <w:p>
       <w:pPr>
@@ -15008,8 +15006,8 @@
           <w:rFonts w:cs="Times New Roman"/>
         </w:rPr>
       </w:pPr>
-      <w:bookmarkStart w:id="22" w:name="_Toc6866329"/>
-      <w:bookmarkStart w:id="23" w:name="_Toc41139814"/>
+      <w:bookmarkStart w:id="21" w:name="_Toc6866329"/>
+      <w:bookmarkStart w:id="22" w:name="_Toc41139814"/>
       <w:r>
         <w:rPr>
           <w:rFonts w:cs="Times New Roman"/>
@@ -15023,8 +15021,8 @@
         </w:rPr>
         <w:t>MYSQL</w:t>
       </w:r>
+      <w:bookmarkEnd w:id="21"/>
       <w:bookmarkEnd w:id="22"/>
-      <w:bookmarkEnd w:id="23"/>
     </w:p>
     <w:p>
       <w:pPr>
@@ -15123,8 +15121,8 @@
           <w:rFonts w:cs="Times New Roman"/>
         </w:rPr>
       </w:pPr>
-      <w:bookmarkStart w:id="24" w:name="_Toc6866330"/>
-      <w:bookmarkStart w:id="25" w:name="_Toc41139815"/>
+      <w:bookmarkStart w:id="23" w:name="_Toc6866330"/>
+      <w:bookmarkStart w:id="24" w:name="_Toc41139815"/>
       <w:r>
         <w:rPr>
           <w:rFonts w:cs="Times New Roman"/>
@@ -15151,8 +15149,8 @@
         </w:rPr>
         <w:t>APACHE</w:t>
       </w:r>
+      <w:bookmarkEnd w:id="23"/>
       <w:bookmarkEnd w:id="24"/>
-      <w:bookmarkEnd w:id="25"/>
     </w:p>
     <w:p>
       <w:pPr>
@@ -15418,8 +15416,8 @@
           <w:szCs w:val="28"/>
         </w:rPr>
       </w:pPr>
-      <w:bookmarkStart w:id="26" w:name="_Toc6866331"/>
-      <w:bookmarkStart w:id="27" w:name="_Toc41139816"/>
+      <w:bookmarkStart w:id="25" w:name="_Toc6866331"/>
+      <w:bookmarkStart w:id="26" w:name="_Toc41139816"/>
       <w:r>
         <w:rPr>
           <w:rFonts w:cs="Times New Roman"/>
@@ -15440,178 +15438,178 @@
         </w:rPr>
         <w:t xml:space="preserve"> 5</w:t>
       </w:r>
+      <w:bookmarkEnd w:id="25"/>
       <w:bookmarkEnd w:id="26"/>
+    </w:p>
+    <w:p>
+      <w:pPr>
+        <w:pStyle w:val="2"/>
+        <w:rPr>
+          <w:rFonts w:cs="Times New Roman"/>
+        </w:rPr>
+      </w:pPr>
+    </w:p>
+    <w:p>
+      <w:pPr>
+        <w:spacing w:line="360" w:lineRule="auto"/>
+        <w:ind w:firstLine="709"/>
+        <w:jc w:val="both"/>
+        <w:rPr>
+          <w:sz w:val="28"/>
+        </w:rPr>
+      </w:pPr>
+      <w:proofErr w:type="spellStart"/>
+      <w:r>
+        <w:rPr>
+          <w:sz w:val="28"/>
+        </w:rPr>
+        <w:t>Laravel</w:t>
+      </w:r>
+      <w:proofErr w:type="spellEnd"/>
+      <w:r>
+        <w:rPr>
+          <w:sz w:val="28"/>
+        </w:rPr>
+        <w:t xml:space="preserve"> – PHP-</w:t>
+      </w:r>
+      <w:proofErr w:type="spellStart"/>
+      <w:r>
+        <w:rPr>
+          <w:sz w:val="28"/>
+        </w:rPr>
+        <w:t>фреймворк</w:t>
+      </w:r>
+      <w:proofErr w:type="spellEnd"/>
+      <w:r>
+        <w:rPr>
+          <w:sz w:val="28"/>
+        </w:rPr>
+        <w:t>, быстро набирающий популярность среди веб-разработчиков и помогающий обеспечить максимально удобное </w:t>
+      </w:r>
+      <w:hyperlink r:id="rId20" w:tgtFrame="_blank" w:history="1">
+        <w:r>
+          <w:rPr>
+            <w:sz w:val="28"/>
+          </w:rPr>
+          <w:t>создание сайтов</w:t>
+        </w:r>
+      </w:hyperlink>
+      <w:r>
+        <w:rPr>
+          <w:sz w:val="28"/>
+        </w:rPr>
+        <w:t> различного уровня сложности с изящным и четко структурированным синтаксисом и архитектурой.</w:t>
+      </w:r>
+    </w:p>
+    <w:p>
+      <w:pPr>
+        <w:spacing w:line="360" w:lineRule="auto"/>
+        <w:ind w:firstLine="709"/>
+        <w:jc w:val="both"/>
+        <w:rPr>
+          <w:color w:val="FF0000"/>
+          <w:sz w:val="28"/>
+        </w:rPr>
+      </w:pPr>
+      <w:proofErr w:type="spellStart"/>
+      <w:r>
+        <w:rPr>
+          <w:sz w:val="28"/>
+        </w:rPr>
+        <w:t>Laravel</w:t>
+      </w:r>
+      <w:proofErr w:type="spellEnd"/>
+      <w:r>
+        <w:rPr>
+          <w:sz w:val="28"/>
+        </w:rPr>
+        <w:t xml:space="preserve"> является достаточно гибким </w:t>
+      </w:r>
+      <w:proofErr w:type="spellStart"/>
+      <w:r>
+        <w:rPr>
+          <w:sz w:val="28"/>
+        </w:rPr>
+        <w:t>фреймворком</w:t>
+      </w:r>
+      <w:proofErr w:type="spellEnd"/>
+      <w:r>
+        <w:rPr>
+          <w:sz w:val="28"/>
+        </w:rPr>
+        <w:t xml:space="preserve"> и позволяет решать нестандартные задачи, структурировать </w:t>
+      </w:r>
+      <w:proofErr w:type="gramStart"/>
+      <w:r>
+        <w:rPr>
+          <w:sz w:val="28"/>
+        </w:rPr>
+        <w:t>веб-сайт</w:t>
+      </w:r>
+      <w:proofErr w:type="gramEnd"/>
+      <w:r>
+        <w:rPr>
+          <w:sz w:val="28"/>
+        </w:rPr>
+        <w:t xml:space="preserve"> в соответствии с существующей логикой и поставленными </w:t>
+      </w:r>
+      <w:r>
+        <w:rPr>
+          <w:sz w:val="28"/>
+        </w:rPr>
+        <w:t xml:space="preserve">целями </w:t>
+      </w:r>
+      <w:r>
+        <w:rPr>
+          <w:sz w:val="28"/>
+        </w:rPr>
+        <w:t>[8</w:t>
+      </w:r>
+      <w:r>
+        <w:rPr>
+          <w:sz w:val="28"/>
+        </w:rPr>
+        <w:t>].</w:t>
+      </w:r>
+    </w:p>
+    <w:p>
+      <w:pPr>
+        <w:spacing w:line="360" w:lineRule="auto"/>
+        <w:ind w:firstLine="709"/>
+        <w:jc w:val="both"/>
+      </w:pPr>
+    </w:p>
+    <w:p>
+      <w:pPr>
+        <w:pStyle w:val="2"/>
+        <w:rPr>
+          <w:rFonts w:cs="Times New Roman"/>
+        </w:rPr>
+      </w:pPr>
+      <w:bookmarkStart w:id="27" w:name="_Toc6866332"/>
+      <w:bookmarkStart w:id="28" w:name="_Toc41139817"/>
+      <w:r>
+        <w:rPr>
+          <w:rFonts w:cs="Times New Roman"/>
+        </w:rPr>
+        <w:t xml:space="preserve">3.5 </w:t>
+      </w:r>
+      <w:proofErr w:type="spellStart"/>
+      <w:r>
+        <w:rPr>
+          <w:rFonts w:cs="Times New Roman"/>
+        </w:rPr>
+        <w:t>Bootstrap</w:t>
+      </w:r>
+      <w:proofErr w:type="spellEnd"/>
+      <w:r>
+        <w:rPr>
+          <w:rFonts w:cs="Times New Roman"/>
+        </w:rPr>
+        <w:t xml:space="preserve"> 4</w:t>
+      </w:r>
       <w:bookmarkEnd w:id="27"/>
-    </w:p>
-    <w:p>
-      <w:pPr>
-        <w:pStyle w:val="2"/>
-        <w:rPr>
-          <w:rFonts w:cs="Times New Roman"/>
-        </w:rPr>
-      </w:pPr>
-    </w:p>
-    <w:p>
-      <w:pPr>
-        <w:spacing w:line="360" w:lineRule="auto"/>
-        <w:ind w:firstLine="709"/>
-        <w:jc w:val="both"/>
-        <w:rPr>
-          <w:sz w:val="28"/>
-        </w:rPr>
-      </w:pPr>
-      <w:proofErr w:type="spellStart"/>
-      <w:r>
-        <w:rPr>
-          <w:sz w:val="28"/>
-        </w:rPr>
-        <w:t>Laravel</w:t>
-      </w:r>
-      <w:proofErr w:type="spellEnd"/>
-      <w:r>
-        <w:rPr>
-          <w:sz w:val="28"/>
-        </w:rPr>
-        <w:t xml:space="preserve"> – PHP-</w:t>
-      </w:r>
-      <w:proofErr w:type="spellStart"/>
-      <w:r>
-        <w:rPr>
-          <w:sz w:val="28"/>
-        </w:rPr>
-        <w:t>фреймворк</w:t>
-      </w:r>
-      <w:proofErr w:type="spellEnd"/>
-      <w:r>
-        <w:rPr>
-          <w:sz w:val="28"/>
-        </w:rPr>
-        <w:t>, быстро набирающий популярность среди веб-разработчиков и помогающий обеспечить максимально удобное </w:t>
-      </w:r>
-      <w:hyperlink r:id="rId20" w:tgtFrame="_blank" w:history="1">
-        <w:r>
-          <w:rPr>
-            <w:sz w:val="28"/>
-          </w:rPr>
-          <w:t>создание сайтов</w:t>
-        </w:r>
-      </w:hyperlink>
-      <w:r>
-        <w:rPr>
-          <w:sz w:val="28"/>
-        </w:rPr>
-        <w:t> различного уровня сложности с изящным и четко структурированным синтаксисом и архитектурой.</w:t>
-      </w:r>
-    </w:p>
-    <w:p>
-      <w:pPr>
-        <w:spacing w:line="360" w:lineRule="auto"/>
-        <w:ind w:firstLine="709"/>
-        <w:jc w:val="both"/>
-        <w:rPr>
-          <w:color w:val="FF0000"/>
-          <w:sz w:val="28"/>
-        </w:rPr>
-      </w:pPr>
-      <w:proofErr w:type="spellStart"/>
-      <w:r>
-        <w:rPr>
-          <w:sz w:val="28"/>
-        </w:rPr>
-        <w:t>Laravel</w:t>
-      </w:r>
-      <w:proofErr w:type="spellEnd"/>
-      <w:r>
-        <w:rPr>
-          <w:sz w:val="28"/>
-        </w:rPr>
-        <w:t xml:space="preserve"> является достаточно гибким </w:t>
-      </w:r>
-      <w:proofErr w:type="spellStart"/>
-      <w:r>
-        <w:rPr>
-          <w:sz w:val="28"/>
-        </w:rPr>
-        <w:t>фреймворком</w:t>
-      </w:r>
-      <w:proofErr w:type="spellEnd"/>
-      <w:r>
-        <w:rPr>
-          <w:sz w:val="28"/>
-        </w:rPr>
-        <w:t xml:space="preserve"> и позволяет решать нестандартные задачи, структурировать </w:t>
-      </w:r>
-      <w:proofErr w:type="gramStart"/>
-      <w:r>
-        <w:rPr>
-          <w:sz w:val="28"/>
-        </w:rPr>
-        <w:t>веб-сайт</w:t>
-      </w:r>
-      <w:proofErr w:type="gramEnd"/>
-      <w:r>
-        <w:rPr>
-          <w:sz w:val="28"/>
-        </w:rPr>
-        <w:t xml:space="preserve"> в соответствии с существующей логикой и поставленными </w:t>
-      </w:r>
-      <w:r>
-        <w:rPr>
-          <w:sz w:val="28"/>
-        </w:rPr>
-        <w:t xml:space="preserve">целями </w:t>
-      </w:r>
-      <w:r>
-        <w:rPr>
-          <w:sz w:val="28"/>
-        </w:rPr>
-        <w:t>[8</w:t>
-      </w:r>
-      <w:r>
-        <w:rPr>
-          <w:sz w:val="28"/>
-        </w:rPr>
-        <w:t>].</w:t>
-      </w:r>
-    </w:p>
-    <w:p>
-      <w:pPr>
-        <w:spacing w:line="360" w:lineRule="auto"/>
-        <w:ind w:firstLine="709"/>
-        <w:jc w:val="both"/>
-      </w:pPr>
-    </w:p>
-    <w:p>
-      <w:pPr>
-        <w:pStyle w:val="2"/>
-        <w:rPr>
-          <w:rFonts w:cs="Times New Roman"/>
-        </w:rPr>
-      </w:pPr>
-      <w:bookmarkStart w:id="28" w:name="_Toc6866332"/>
-      <w:bookmarkStart w:id="29" w:name="_Toc41139817"/>
-      <w:r>
-        <w:rPr>
-          <w:rFonts w:cs="Times New Roman"/>
-        </w:rPr>
-        <w:t xml:space="preserve">3.5 </w:t>
-      </w:r>
-      <w:proofErr w:type="spellStart"/>
-      <w:r>
-        <w:rPr>
-          <w:rFonts w:cs="Times New Roman"/>
-        </w:rPr>
-        <w:t>Bootstrap</w:t>
-      </w:r>
-      <w:proofErr w:type="spellEnd"/>
-      <w:r>
-        <w:rPr>
-          <w:rFonts w:cs="Times New Roman"/>
-        </w:rPr>
-        <w:t xml:space="preserve"> 4</w:t>
-      </w:r>
       <w:bookmarkEnd w:id="28"/>
-      <w:bookmarkEnd w:id="29"/>
     </w:p>
     <w:p>
       <w:pPr>
@@ -15884,7 +15882,7 @@
           <w:rFonts w:cs="Times New Roman"/>
         </w:rPr>
       </w:pPr>
-      <w:bookmarkStart w:id="30" w:name="_Toc41139818"/>
+      <w:bookmarkStart w:id="29" w:name="_Toc41139818"/>
       <w:r>
         <w:rPr>
           <w:rFonts w:cs="Times New Roman"/>
@@ -15898,7 +15896,7 @@
         </w:rPr>
         <w:t>jQuery</w:t>
       </w:r>
-      <w:bookmarkEnd w:id="30"/>
+      <w:bookmarkEnd w:id="29"/>
       <w:proofErr w:type="spellEnd"/>
     </w:p>
     <w:p>
@@ -16243,14 +16241,14 @@
           <w:rFonts w:cs="Times New Roman"/>
         </w:rPr>
       </w:pPr>
-      <w:bookmarkStart w:id="31" w:name="_Toc41139819"/>
+      <w:bookmarkStart w:id="30" w:name="_Toc41139819"/>
       <w:r>
         <w:rPr>
           <w:rFonts w:cs="Times New Roman"/>
         </w:rPr>
         <w:t>3.7 AJAX</w:t>
       </w:r>
-      <w:bookmarkEnd w:id="31"/>
+      <w:bookmarkEnd w:id="30"/>
     </w:p>
     <w:p>
       <w:pPr>
@@ -16584,8 +16582,8 @@
           <w:rFonts w:cs="Times New Roman"/>
         </w:rPr>
       </w:pPr>
-      <w:bookmarkStart w:id="32" w:name="_Toc6866333"/>
-      <w:bookmarkStart w:id="33" w:name="_Toc41139820"/>
+      <w:bookmarkStart w:id="31" w:name="_Toc6866333"/>
+      <w:bookmarkStart w:id="32" w:name="_Toc41139820"/>
       <w:r>
         <w:rPr>
           <w:rFonts w:cs="Times New Roman"/>
@@ -16599,8 +16597,8 @@
         </w:rPr>
         <w:t xml:space="preserve"> Архитектура «клиент-сервер»</w:t>
       </w:r>
+      <w:bookmarkEnd w:id="31"/>
       <w:bookmarkEnd w:id="32"/>
-      <w:bookmarkEnd w:id="33"/>
     </w:p>
     <w:p>
       <w:pPr>
@@ -16769,8 +16767,8 @@
           <w:lang w:eastAsia="ar-SA"/>
         </w:rPr>
       </w:pPr>
+      <w:bookmarkStart w:id="33" w:name="_Toc41139821"/>
       <w:bookmarkStart w:id="34" w:name="_Toc6866335"/>
-      <w:bookmarkStart w:id="35" w:name="_Toc41139821"/>
       <w:r>
         <w:rPr>
           <w:rFonts w:eastAsia="Times New Roman" w:cs="Times New Roman"/>
@@ -16812,34 +16810,34 @@
         </w:rPr>
         <w:t>Ы</w:t>
       </w:r>
+      <w:bookmarkEnd w:id="33"/>
+    </w:p>
+    <w:p>
+      <w:pPr>
+        <w:rPr>
+          <w:lang w:eastAsia="ar-SA"/>
+        </w:rPr>
+      </w:pPr>
+    </w:p>
+    <w:p>
+      <w:pPr>
+        <w:pStyle w:val="2"/>
+      </w:pPr>
+      <w:bookmarkStart w:id="35" w:name="_Toc41139822"/>
+      <w:r>
+        <w:t>4</w:t>
+      </w:r>
+      <w:r>
+        <w:t>.</w:t>
+      </w:r>
+      <w:r>
+        <w:t>1</w:t>
+      </w:r>
+      <w:r>
+        <w:t xml:space="preserve"> Входные и выходные данные</w:t>
+      </w:r>
+      <w:bookmarkEnd w:id="34"/>
       <w:bookmarkEnd w:id="35"/>
-    </w:p>
-    <w:p>
-      <w:pPr>
-        <w:rPr>
-          <w:lang w:eastAsia="ar-SA"/>
-        </w:rPr>
-      </w:pPr>
-    </w:p>
-    <w:p>
-      <w:pPr>
-        <w:pStyle w:val="2"/>
-      </w:pPr>
-      <w:bookmarkStart w:id="36" w:name="_Toc41139822"/>
-      <w:r>
-        <w:t>4</w:t>
-      </w:r>
-      <w:r>
-        <w:t>.</w:t>
-      </w:r>
-      <w:r>
-        <w:t>1</w:t>
-      </w:r>
-      <w:r>
-        <w:t xml:space="preserve"> Входные и выходные данные</w:t>
-      </w:r>
-      <w:bookmarkEnd w:id="34"/>
-      <w:bookmarkEnd w:id="36"/>
     </w:p>
     <w:p/>
     <w:p>
@@ -17112,8 +17110,8 @@
           <w:color w:val="000000"/>
         </w:rPr>
       </w:pPr>
-      <w:bookmarkStart w:id="37" w:name="_Toc6866336"/>
-      <w:bookmarkStart w:id="38" w:name="_Toc41139823"/>
+      <w:bookmarkStart w:id="36" w:name="_Toc6866336"/>
+      <w:bookmarkStart w:id="37" w:name="_Toc41139823"/>
       <w:r>
         <w:t>4</w:t>
       </w:r>
@@ -17132,42 +17130,42 @@
         </w:rPr>
         <w:t>Проектирование</w:t>
       </w:r>
+      <w:bookmarkEnd w:id="36"/>
       <w:bookmarkEnd w:id="37"/>
+    </w:p>
+    <w:p>
+      <w:pPr>
+        <w:rPr>
+          <w:color w:val="FF0000"/>
+        </w:rPr>
+      </w:pPr>
+    </w:p>
+    <w:p>
+      <w:pPr>
+        <w:pStyle w:val="3"/>
+        <w:rPr>
+          <w:i w:val="0"/>
+        </w:rPr>
+      </w:pPr>
+      <w:bookmarkStart w:id="38" w:name="_Toc6866337"/>
+      <w:bookmarkStart w:id="39" w:name="_Toc41139824"/>
+      <w:r>
+        <w:t>4.2.1 Проектирование структуры</w:t>
+      </w:r>
+      <w:r>
+        <w:t xml:space="preserve"> </w:t>
+      </w:r>
       <w:bookmarkEnd w:id="38"/>
-    </w:p>
-    <w:p>
-      <w:pPr>
-        <w:rPr>
-          <w:color w:val="FF0000"/>
-        </w:rPr>
-      </w:pPr>
-    </w:p>
-    <w:p>
-      <w:pPr>
-        <w:pStyle w:val="3"/>
-        <w:rPr>
-          <w:i w:val="0"/>
-        </w:rPr>
-      </w:pPr>
-      <w:bookmarkStart w:id="39" w:name="_Toc6866337"/>
-      <w:bookmarkStart w:id="40" w:name="_Toc41139824"/>
-      <w:r>
-        <w:t>4.2.1 Проектирование структуры</w:t>
-      </w:r>
-      <w:r>
-        <w:t xml:space="preserve"> </w:t>
+      <w:r>
+        <w:rPr>
+          <w:lang w:val="en-US"/>
+        </w:rPr>
+        <w:t>web</w:t>
+      </w:r>
+      <w:r>
+        <w:t>-приложения</w:t>
       </w:r>
       <w:bookmarkEnd w:id="39"/>
-      <w:r>
-        <w:rPr>
-          <w:lang w:val="en-US"/>
-        </w:rPr>
-        <w:t>web</w:t>
-      </w:r>
-      <w:r>
-        <w:t>-приложения</w:t>
-      </w:r>
-      <w:bookmarkEnd w:id="40"/>
     </w:p>
     <w:p>
       <w:pPr>
@@ -18465,13 +18463,13 @@
           <w:i w:val="0"/>
         </w:rPr>
       </w:pPr>
-      <w:bookmarkStart w:id="41" w:name="_Toc6866338"/>
-      <w:bookmarkStart w:id="42" w:name="_Toc41139825"/>
+      <w:bookmarkStart w:id="40" w:name="_Toc6866338"/>
+      <w:bookmarkStart w:id="41" w:name="_Toc41139825"/>
       <w:r>
         <w:t>4.2.2 Концептуальное проектирование БД</w:t>
       </w:r>
+      <w:bookmarkEnd w:id="40"/>
       <w:bookmarkEnd w:id="41"/>
-      <w:bookmarkEnd w:id="42"/>
     </w:p>
     <w:p>
       <w:pPr>
@@ -19096,13 +19094,13 @@
           <w:i w:val="0"/>
         </w:rPr>
       </w:pPr>
-      <w:bookmarkStart w:id="43" w:name="_Toc6866339"/>
-      <w:bookmarkStart w:id="44" w:name="_Toc41139826"/>
+      <w:bookmarkStart w:id="42" w:name="_Toc6866339"/>
+      <w:bookmarkStart w:id="43" w:name="_Toc41139826"/>
       <w:r>
         <w:t>4.2.3 Логическое проектирование БД</w:t>
       </w:r>
+      <w:bookmarkEnd w:id="42"/>
       <w:bookmarkEnd w:id="43"/>
-      <w:bookmarkEnd w:id="44"/>
     </w:p>
     <w:p>
       <w:pPr>
@@ -19287,7 +19285,7 @@
             <v:path o:extrusionok="f" gradientshapeok="t" o:connecttype="rect"/>
             <o:lock v:ext="edit" aspectratio="t"/>
           </v:shapetype>
-          <v:shape id="_x0000_i1025" type="#_x0000_t75" style="width:345.45pt;height:271.7pt">
+          <v:shape id="_x0000_i1025" type="#_x0000_t75" style="width:345.35pt;height:272pt">
             <v:imagedata r:id="rId28" o:title="Логическая"/>
           </v:shape>
         </w:pict>
@@ -19327,13 +19325,13 @@
           <w:i w:val="0"/>
         </w:rPr>
       </w:pPr>
-      <w:bookmarkStart w:id="45" w:name="_Toc6866340"/>
-      <w:bookmarkStart w:id="46" w:name="_Toc41139827"/>
+      <w:bookmarkStart w:id="44" w:name="_Toc6866340"/>
+      <w:bookmarkStart w:id="45" w:name="_Toc41139827"/>
       <w:r>
         <w:t>4.2.4 Физическое проектирование БД</w:t>
       </w:r>
+      <w:bookmarkEnd w:id="44"/>
       <w:bookmarkEnd w:id="45"/>
-      <w:bookmarkEnd w:id="46"/>
     </w:p>
     <w:p>
       <w:pPr>
@@ -21084,8 +21082,8 @@
           <w:color w:val="000000"/>
         </w:rPr>
       </w:pPr>
-      <w:bookmarkStart w:id="47" w:name="_Toc6866341"/>
-      <w:bookmarkStart w:id="48" w:name="_Toc41139828"/>
+      <w:bookmarkStart w:id="46" w:name="_Toc6866341"/>
+      <w:bookmarkStart w:id="47" w:name="_Toc41139828"/>
       <w:r>
         <w:rPr>
           <w:color w:val="000000"/>
@@ -21129,8 +21127,8 @@
         </w:rPr>
         <w:t xml:space="preserve"> и базы данных</w:t>
       </w:r>
+      <w:bookmarkEnd w:id="46"/>
       <w:bookmarkEnd w:id="47"/>
-      <w:bookmarkEnd w:id="48"/>
     </w:p>
     <w:p/>
     <w:p>
@@ -21655,8 +21653,8 @@
           <w:i w:val="0"/>
         </w:rPr>
       </w:pPr>
-      <w:bookmarkStart w:id="49" w:name="_Toc6866342"/>
-      <w:bookmarkStart w:id="50" w:name="_Toc41139829"/>
+      <w:bookmarkStart w:id="48" w:name="_Toc6866342"/>
+      <w:bookmarkStart w:id="49" w:name="_Toc41139829"/>
       <w:r>
         <w:t xml:space="preserve">4.3.1 Аутентификация для сайта средствами </w:t>
       </w:r>
@@ -21667,8 +21665,8 @@
         </w:rPr>
         <w:t>Laravel</w:t>
       </w:r>
+      <w:bookmarkEnd w:id="48"/>
       <w:bookmarkEnd w:id="49"/>
-      <w:bookmarkEnd w:id="50"/>
       <w:proofErr w:type="spellEnd"/>
     </w:p>
     <w:p>
@@ -21892,13 +21890,13 @@
           <w:i w:val="0"/>
         </w:rPr>
       </w:pPr>
-      <w:bookmarkStart w:id="51" w:name="_Toc6866343"/>
-      <w:bookmarkStart w:id="52" w:name="_Toc41139830"/>
+      <w:bookmarkStart w:id="50" w:name="_Toc6866343"/>
+      <w:bookmarkStart w:id="51" w:name="_Toc41139830"/>
       <w:r>
         <w:t>4.3.2 Миграции для базы данных</w:t>
       </w:r>
+      <w:bookmarkEnd w:id="50"/>
       <w:bookmarkEnd w:id="51"/>
-      <w:bookmarkEnd w:id="52"/>
     </w:p>
     <w:p/>
     <w:p>
@@ -26948,13 +26946,13 @@
           <w:i w:val="0"/>
         </w:rPr>
       </w:pPr>
-      <w:bookmarkStart w:id="53" w:name="_Toc6866344"/>
-      <w:bookmarkStart w:id="54" w:name="_Toc41139831"/>
+      <w:bookmarkStart w:id="52" w:name="_Toc6866344"/>
+      <w:bookmarkStart w:id="53" w:name="_Toc41139831"/>
       <w:r>
         <w:t>4.3.3 Классы-наполнители для базы данных</w:t>
       </w:r>
+      <w:bookmarkEnd w:id="52"/>
       <w:bookmarkEnd w:id="53"/>
-      <w:bookmarkEnd w:id="54"/>
     </w:p>
     <w:p/>
     <w:p>
@@ -29505,8 +29503,8 @@
           <w:i w:val="0"/>
         </w:rPr>
       </w:pPr>
-      <w:bookmarkStart w:id="55" w:name="_Toc6866345"/>
-      <w:bookmarkStart w:id="56" w:name="_Toc41139832"/>
+      <w:bookmarkStart w:id="54" w:name="_Toc6866345"/>
+      <w:bookmarkStart w:id="55" w:name="_Toc41139832"/>
       <w:r>
         <w:t xml:space="preserve">4.3.4 Реализация базы данных в ORM </w:t>
       </w:r>
@@ -29514,8 +29512,8 @@
       <w:r>
         <w:t>Eloquent</w:t>
       </w:r>
+      <w:bookmarkEnd w:id="54"/>
       <w:bookmarkEnd w:id="55"/>
-      <w:bookmarkEnd w:id="56"/>
       <w:proofErr w:type="spellEnd"/>
     </w:p>
     <w:p>
@@ -29890,13 +29888,13 @@
           <w:i w:val="0"/>
         </w:rPr>
       </w:pPr>
-      <w:bookmarkStart w:id="57" w:name="_Toc6866346"/>
-      <w:bookmarkStart w:id="58" w:name="_Toc41139833"/>
+      <w:bookmarkStart w:id="56" w:name="_Toc6866346"/>
+      <w:bookmarkStart w:id="57" w:name="_Toc41139833"/>
       <w:r>
         <w:t>4.3.5. Шаблоны</w:t>
       </w:r>
+      <w:bookmarkEnd w:id="56"/>
       <w:bookmarkEnd w:id="57"/>
-      <w:bookmarkEnd w:id="58"/>
     </w:p>
     <w:p/>
     <w:p>
@@ -30289,13 +30287,13 @@
           <w:i w:val="0"/>
         </w:rPr>
       </w:pPr>
-      <w:bookmarkStart w:id="59" w:name="_Toc6866347"/>
-      <w:bookmarkStart w:id="60" w:name="_Toc41139834"/>
+      <w:bookmarkStart w:id="58" w:name="_Toc6866347"/>
+      <w:bookmarkStart w:id="59" w:name="_Toc41139834"/>
       <w:r>
         <w:t>4.3.6 Контроллеры</w:t>
       </w:r>
+      <w:bookmarkEnd w:id="58"/>
       <w:bookmarkEnd w:id="59"/>
-      <w:bookmarkEnd w:id="60"/>
     </w:p>
     <w:p>
       <w:pPr>
@@ -32058,7 +32056,7 @@
       <w:pPr>
         <w:pStyle w:val="3"/>
       </w:pPr>
-      <w:bookmarkStart w:id="61" w:name="_Toc6866348"/>
+      <w:bookmarkStart w:id="60" w:name="_Toc6866348"/>
     </w:p>
     <w:p>
       <w:pPr>
@@ -32067,15 +32065,15 @@
           <w:i w:val="0"/>
         </w:rPr>
       </w:pPr>
-      <w:bookmarkStart w:id="62" w:name="_Toc41139835"/>
+      <w:bookmarkStart w:id="61" w:name="_Toc41139835"/>
       <w:r>
         <w:t>4.3.7</w:t>
       </w:r>
       <w:r>
         <w:t xml:space="preserve"> Маршруты</w:t>
       </w:r>
+      <w:bookmarkEnd w:id="60"/>
       <w:bookmarkEnd w:id="61"/>
-      <w:bookmarkEnd w:id="62"/>
       <w:r>
         <w:t xml:space="preserve"> </w:t>
       </w:r>
@@ -32393,7 +32391,7 @@
       <w:pPr>
         <w:pStyle w:val="3"/>
       </w:pPr>
-      <w:bookmarkStart w:id="63" w:name="_Toc41139836"/>
+      <w:bookmarkStart w:id="62" w:name="_Toc41139836"/>
       <w:r>
         <w:t>4.3.8</w:t>
       </w:r>
@@ -32403,7 +32401,7 @@
       <w:r>
         <w:t>Посредники</w:t>
       </w:r>
-      <w:bookmarkEnd w:id="63"/>
+      <w:bookmarkEnd w:id="62"/>
       <w:r>
         <w:t xml:space="preserve"> </w:t>
       </w:r>
@@ -32805,13 +32803,13 @@
         <w:pStyle w:val="2"/>
         <w:ind w:firstLine="0"/>
       </w:pPr>
-      <w:bookmarkStart w:id="64" w:name="_Toc6866349"/>
+      <w:bookmarkStart w:id="63" w:name="_Toc6866349"/>
     </w:p>
     <w:p>
       <w:pPr>
         <w:pStyle w:val="2"/>
       </w:pPr>
-      <w:bookmarkStart w:id="65" w:name="_Toc41139837"/>
+      <w:bookmarkStart w:id="64" w:name="_Toc41139837"/>
       <w:r>
         <w:t>4.4 Общая</w:t>
       </w:r>
@@ -32827,20 +32825,20 @@
       <w:r>
         <w:t xml:space="preserve"> </w:t>
       </w:r>
+      <w:bookmarkEnd w:id="63"/>
+      <w:r>
+        <w:rPr>
+          <w:lang w:val="en-US"/>
+        </w:rPr>
+        <w:t>web</w:t>
+      </w:r>
+      <w:r>
+        <w:t>-</w:t>
+      </w:r>
+      <w:r>
+        <w:t>приложения</w:t>
+      </w:r>
       <w:bookmarkEnd w:id="64"/>
-      <w:r>
-        <w:rPr>
-          <w:lang w:val="en-US"/>
-        </w:rPr>
-        <w:t>web</w:t>
-      </w:r>
-      <w:r>
-        <w:t>-</w:t>
-      </w:r>
-      <w:r>
-        <w:t>приложения</w:t>
-      </w:r>
-      <w:bookmarkEnd w:id="65"/>
     </w:p>
     <w:p>
       <w:pPr>
@@ -33168,8 +33166,8 @@
           <w:szCs w:val="28"/>
         </w:rPr>
       </w:pPr>
-      <w:bookmarkStart w:id="66" w:name="_Toc6866350"/>
-      <w:bookmarkStart w:id="67" w:name="_Toc41139838"/>
+      <w:bookmarkStart w:id="65" w:name="_Toc6866350"/>
+      <w:bookmarkStart w:id="66" w:name="_Toc41139838"/>
       <w:r>
         <w:lastRenderedPageBreak/>
         <w:t>5</w:t>
@@ -33180,37 +33178,37 @@
         </w:rPr>
         <w:t>. ТЕСТИРОВАНИЕ ПРОГРАММНОГО ПРОДУКТА</w:t>
       </w:r>
+      <w:bookmarkEnd w:id="65"/>
       <w:bookmarkEnd w:id="66"/>
+    </w:p>
+    <w:p>
+      <w:pPr>
+        <w:spacing w:line="360" w:lineRule="auto"/>
+        <w:ind w:firstLine="709"/>
+        <w:jc w:val="both"/>
+        <w:rPr>
+          <w:sz w:val="28"/>
+          <w:szCs w:val="28"/>
+        </w:rPr>
+      </w:pPr>
+    </w:p>
+    <w:p>
+      <w:pPr>
+        <w:pStyle w:val="2"/>
+        <w:rPr>
+          <w:szCs w:val="28"/>
+        </w:rPr>
+      </w:pPr>
+      <w:bookmarkStart w:id="67" w:name="_Toc6866351"/>
+      <w:bookmarkStart w:id="68" w:name="_Toc41139839"/>
+      <w:r>
+        <w:rPr>
+          <w:szCs w:val="28"/>
+        </w:rPr>
+        <w:t>5.1 Аппаратные, системные и программные требования</w:t>
+      </w:r>
       <w:bookmarkEnd w:id="67"/>
-    </w:p>
-    <w:p>
-      <w:pPr>
-        <w:spacing w:line="360" w:lineRule="auto"/>
-        <w:ind w:firstLine="709"/>
-        <w:jc w:val="both"/>
-        <w:rPr>
-          <w:sz w:val="28"/>
-          <w:szCs w:val="28"/>
-        </w:rPr>
-      </w:pPr>
-    </w:p>
-    <w:p>
-      <w:pPr>
-        <w:pStyle w:val="2"/>
-        <w:rPr>
-          <w:szCs w:val="28"/>
-        </w:rPr>
-      </w:pPr>
-      <w:bookmarkStart w:id="68" w:name="_Toc6866351"/>
-      <w:bookmarkStart w:id="69" w:name="_Toc41139839"/>
-      <w:r>
-        <w:rPr>
-          <w:szCs w:val="28"/>
-        </w:rPr>
-        <w:t>5.1 Аппаратные, системные и программные требования</w:t>
-      </w:r>
       <w:bookmarkEnd w:id="68"/>
-      <w:bookmarkEnd w:id="69"/>
     </w:p>
     <w:p>
       <w:pPr>
@@ -33728,8 +33726,8 @@
           <w:szCs w:val="28"/>
         </w:rPr>
       </w:pPr>
-      <w:bookmarkStart w:id="70" w:name="_Toc6866352"/>
-      <w:bookmarkStart w:id="71" w:name="_Toc41139840"/>
+      <w:bookmarkStart w:id="69" w:name="_Toc6866352"/>
+      <w:bookmarkStart w:id="70" w:name="_Toc41139840"/>
       <w:r>
         <w:rPr>
           <w:szCs w:val="28"/>
@@ -33743,8 +33741,8 @@
         </w:rPr>
         <w:t>веб-сайта</w:t>
       </w:r>
+      <w:bookmarkEnd w:id="69"/>
       <w:bookmarkEnd w:id="70"/>
-      <w:bookmarkEnd w:id="71"/>
       <w:proofErr w:type="gramEnd"/>
     </w:p>
     <w:p>
@@ -34148,70 +34146,70 @@
           <w:szCs w:val="28"/>
         </w:rPr>
       </w:pPr>
-      <w:bookmarkStart w:id="72" w:name="_Toc6866353"/>
-      <w:bookmarkStart w:id="73" w:name="_Toc41139841"/>
+      <w:bookmarkStart w:id="71" w:name="_Toc6866353"/>
+      <w:bookmarkStart w:id="72" w:name="_Toc41139841"/>
       <w:r>
         <w:rPr>
           <w:szCs w:val="28"/>
         </w:rPr>
         <w:t>5.3 Описание установки динамического сайта.</w:t>
       </w:r>
+      <w:bookmarkEnd w:id="71"/>
       <w:bookmarkEnd w:id="72"/>
+    </w:p>
+    <w:p>
+      <w:pPr>
+        <w:spacing w:line="360" w:lineRule="auto"/>
+        <w:ind w:firstLine="709"/>
+        <w:jc w:val="both"/>
+        <w:rPr>
+          <w:sz w:val="28"/>
+          <w:szCs w:val="28"/>
+        </w:rPr>
+      </w:pPr>
+    </w:p>
+    <w:p>
+      <w:pPr>
+        <w:pStyle w:val="3"/>
+        <w:rPr>
+          <w:i w:val="0"/>
+          <w:szCs w:val="28"/>
+        </w:rPr>
+      </w:pPr>
+      <w:bookmarkStart w:id="73" w:name="_Toc6866354"/>
+      <w:bookmarkStart w:id="74" w:name="_Toc41139842"/>
+      <w:r>
+        <w:rPr>
+          <w:i w:val="0"/>
+          <w:szCs w:val="28"/>
+        </w:rPr>
+        <w:t xml:space="preserve">5.3.1 Установка, настройка и запуск </w:t>
+      </w:r>
+      <w:r>
+        <w:rPr>
+          <w:i w:val="0"/>
+          <w:szCs w:val="28"/>
+          <w:lang w:val="en-US"/>
+        </w:rPr>
+        <w:t>Open</w:t>
+      </w:r>
+      <w:r>
+        <w:rPr>
+          <w:i w:val="0"/>
+          <w:szCs w:val="28"/>
+        </w:rPr>
+        <w:t xml:space="preserve"> </w:t>
+      </w:r>
+      <w:r>
+        <w:rPr>
+          <w:i w:val="0"/>
+          <w:szCs w:val="28"/>
+          <w:lang w:val="en-US"/>
+        </w:rPr>
+        <w:t>Server</w:t>
+      </w:r>
       <w:bookmarkEnd w:id="73"/>
-    </w:p>
-    <w:p>
-      <w:pPr>
-        <w:spacing w:line="360" w:lineRule="auto"/>
-        <w:ind w:firstLine="709"/>
-        <w:jc w:val="both"/>
-        <w:rPr>
-          <w:sz w:val="28"/>
-          <w:szCs w:val="28"/>
-        </w:rPr>
-      </w:pPr>
-    </w:p>
-    <w:p>
-      <w:pPr>
-        <w:pStyle w:val="3"/>
-        <w:rPr>
-          <w:i w:val="0"/>
-          <w:szCs w:val="28"/>
-        </w:rPr>
-      </w:pPr>
-      <w:bookmarkStart w:id="74" w:name="_Toc6866354"/>
-      <w:bookmarkStart w:id="75" w:name="_Toc41139842"/>
-      <w:r>
-        <w:rPr>
-          <w:i w:val="0"/>
-          <w:szCs w:val="28"/>
-        </w:rPr>
-        <w:t xml:space="preserve">5.3.1 Установка, настройка и запуск </w:t>
-      </w:r>
-      <w:r>
-        <w:rPr>
-          <w:i w:val="0"/>
-          <w:szCs w:val="28"/>
-          <w:lang w:val="en-US"/>
-        </w:rPr>
-        <w:t>Open</w:t>
-      </w:r>
-      <w:r>
-        <w:rPr>
-          <w:i w:val="0"/>
-          <w:szCs w:val="28"/>
-        </w:rPr>
-        <w:t xml:space="preserve"> </w:t>
-      </w:r>
-      <w:r>
-        <w:rPr>
-          <w:i w:val="0"/>
-          <w:szCs w:val="28"/>
-          <w:lang w:val="en-US"/>
-        </w:rPr>
-        <w:t>Server</w:t>
-      </w:r>
       <w:bookmarkEnd w:id="74"/>
-      <w:bookmarkEnd w:id="75"/>
     </w:p>
     <w:p>
       <w:pPr>
@@ -34583,8 +34581,8 @@
           <w:szCs w:val="28"/>
         </w:rPr>
       </w:pPr>
-      <w:bookmarkStart w:id="76" w:name="_Toc6866355"/>
-      <w:bookmarkStart w:id="77" w:name="_Toc41139843"/>
+      <w:bookmarkStart w:id="75" w:name="_Toc6866355"/>
+      <w:bookmarkStart w:id="76" w:name="_Toc41139843"/>
       <w:r>
         <w:rPr>
           <w:i w:val="0"/>
@@ -34616,419 +34614,419 @@
         </w:rPr>
         <w:t>Laravel</w:t>
       </w:r>
+      <w:bookmarkEnd w:id="75"/>
       <w:bookmarkEnd w:id="76"/>
+      <w:proofErr w:type="spellEnd"/>
+    </w:p>
+    <w:p>
+      <w:pPr>
+        <w:spacing w:line="360" w:lineRule="auto"/>
+        <w:ind w:firstLine="709"/>
+        <w:jc w:val="both"/>
+        <w:rPr>
+          <w:sz w:val="28"/>
+          <w:szCs w:val="28"/>
+        </w:rPr>
+      </w:pPr>
+    </w:p>
+    <w:p>
+      <w:pPr>
+        <w:spacing w:line="360" w:lineRule="auto"/>
+        <w:ind w:firstLine="709"/>
+        <w:jc w:val="both"/>
+        <w:rPr>
+          <w:sz w:val="28"/>
+          <w:szCs w:val="28"/>
+        </w:rPr>
+      </w:pPr>
+      <w:r>
+        <w:rPr>
+          <w:sz w:val="28"/>
+          <w:szCs w:val="28"/>
+        </w:rPr>
+        <w:t xml:space="preserve">Для управления зависимостями </w:t>
+      </w:r>
+      <w:proofErr w:type="spellStart"/>
+      <w:r>
+        <w:rPr>
+          <w:sz w:val="28"/>
+          <w:szCs w:val="28"/>
+          <w:lang w:val="en-US"/>
+        </w:rPr>
+        <w:t>Laravel</w:t>
+      </w:r>
+      <w:proofErr w:type="spellEnd"/>
+      <w:r>
+        <w:rPr>
+          <w:sz w:val="28"/>
+          <w:szCs w:val="28"/>
+        </w:rPr>
+        <w:t xml:space="preserve">, необходимо установить </w:t>
+      </w:r>
+      <w:r>
+        <w:rPr>
+          <w:sz w:val="28"/>
+          <w:szCs w:val="28"/>
+          <w:lang w:val="en-US"/>
+        </w:rPr>
+        <w:t>Composer</w:t>
+      </w:r>
+      <w:r>
+        <w:rPr>
+          <w:sz w:val="28"/>
+          <w:szCs w:val="28"/>
+        </w:rPr>
+        <w:t xml:space="preserve">, а затем </w:t>
+      </w:r>
+      <w:proofErr w:type="spellStart"/>
+      <w:r>
+        <w:rPr>
+          <w:sz w:val="28"/>
+          <w:szCs w:val="28"/>
+          <w:lang w:val="en-US"/>
+        </w:rPr>
+        <w:t>Laravel</w:t>
+      </w:r>
+      <w:proofErr w:type="spellEnd"/>
+      <w:r>
+        <w:rPr>
+          <w:sz w:val="28"/>
+          <w:szCs w:val="28"/>
+        </w:rPr>
+        <w:t>.</w:t>
+      </w:r>
+    </w:p>
+    <w:p>
+      <w:pPr>
+        <w:spacing w:line="360" w:lineRule="auto"/>
+        <w:ind w:firstLine="709"/>
+        <w:jc w:val="both"/>
+        <w:rPr>
+          <w:sz w:val="28"/>
+          <w:szCs w:val="28"/>
+        </w:rPr>
+      </w:pPr>
+      <w:r>
+        <w:rPr>
+          <w:sz w:val="28"/>
+          <w:szCs w:val="28"/>
+        </w:rPr>
+        <w:t xml:space="preserve">Для начала, необходимо скачать и установить </w:t>
+      </w:r>
+      <w:r>
+        <w:rPr>
+          <w:sz w:val="28"/>
+          <w:szCs w:val="28"/>
+          <w:lang w:val="en-US"/>
+        </w:rPr>
+        <w:t>Composer</w:t>
+      </w:r>
+      <w:r>
+        <w:rPr>
+          <w:sz w:val="28"/>
+          <w:szCs w:val="28"/>
+        </w:rPr>
+        <w:t xml:space="preserve">. Во время установки можно взять </w:t>
+      </w:r>
+      <w:r>
+        <w:rPr>
+          <w:sz w:val="28"/>
+          <w:szCs w:val="28"/>
+          <w:lang w:val="en-US"/>
+        </w:rPr>
+        <w:t>PHP</w:t>
+      </w:r>
+      <w:r>
+        <w:rPr>
+          <w:sz w:val="28"/>
+          <w:szCs w:val="28"/>
+        </w:rPr>
+        <w:t xml:space="preserve"> из </w:t>
+      </w:r>
+      <w:r>
+        <w:rPr>
+          <w:sz w:val="28"/>
+          <w:szCs w:val="28"/>
+          <w:lang w:val="en-US"/>
+        </w:rPr>
+        <w:t>Open</w:t>
+      </w:r>
+      <w:r>
+        <w:rPr>
+          <w:sz w:val="28"/>
+          <w:szCs w:val="28"/>
+        </w:rPr>
+        <w:t xml:space="preserve"> </w:t>
+      </w:r>
+      <w:r>
+        <w:rPr>
+          <w:sz w:val="28"/>
+          <w:szCs w:val="28"/>
+          <w:lang w:val="en-US"/>
+        </w:rPr>
+        <w:t>Server</w:t>
+      </w:r>
+      <w:r>
+        <w:rPr>
+          <w:sz w:val="28"/>
+          <w:szCs w:val="28"/>
+        </w:rPr>
+        <w:t xml:space="preserve"> из директории </w:t>
+      </w:r>
+      <w:proofErr w:type="gramStart"/>
+      <w:r>
+        <w:rPr>
+          <w:sz w:val="28"/>
+          <w:szCs w:val="28"/>
+        </w:rPr>
+        <w:t>“..</w:t>
+      </w:r>
+      <w:proofErr w:type="gramEnd"/>
+      <w:r>
+        <w:rPr>
+          <w:sz w:val="28"/>
+          <w:szCs w:val="28"/>
+        </w:rPr>
+        <w:t>/</w:t>
+      </w:r>
+      <w:proofErr w:type="spellStart"/>
+      <w:r>
+        <w:rPr>
+          <w:sz w:val="28"/>
+          <w:szCs w:val="28"/>
+          <w:lang w:val="en-US"/>
+        </w:rPr>
+        <w:t>ospanel</w:t>
+      </w:r>
+      <w:proofErr w:type="spellEnd"/>
+      <w:r>
+        <w:rPr>
+          <w:sz w:val="28"/>
+          <w:szCs w:val="28"/>
+        </w:rPr>
+        <w:t>/</w:t>
+      </w:r>
+      <w:r>
+        <w:rPr>
+          <w:sz w:val="28"/>
+          <w:szCs w:val="28"/>
+          <w:lang w:val="en-US"/>
+        </w:rPr>
+        <w:t>modules</w:t>
+      </w:r>
+      <w:r>
+        <w:rPr>
+          <w:sz w:val="28"/>
+          <w:szCs w:val="28"/>
+        </w:rPr>
+        <w:t>/</w:t>
+      </w:r>
+      <w:proofErr w:type="spellStart"/>
+      <w:r>
+        <w:rPr>
+          <w:sz w:val="28"/>
+          <w:szCs w:val="28"/>
+          <w:lang w:val="en-US"/>
+        </w:rPr>
+        <w:t>php</w:t>
+      </w:r>
+      <w:proofErr w:type="spellEnd"/>
+      <w:r>
+        <w:rPr>
+          <w:sz w:val="28"/>
+          <w:szCs w:val="28"/>
+        </w:rPr>
+        <w:t>/</w:t>
+      </w:r>
+      <w:r>
+        <w:rPr>
+          <w:sz w:val="28"/>
+          <w:szCs w:val="28"/>
+          <w:lang w:val="en-US"/>
+        </w:rPr>
+        <w:t>PHP</w:t>
+      </w:r>
+      <w:r>
+        <w:rPr>
+          <w:sz w:val="28"/>
+          <w:szCs w:val="28"/>
+        </w:rPr>
+        <w:t>-7.2”.</w:t>
+      </w:r>
+    </w:p>
+    <w:p>
+      <w:pPr>
+        <w:spacing w:line="360" w:lineRule="auto"/>
+        <w:ind w:firstLine="709"/>
+        <w:jc w:val="both"/>
+        <w:rPr>
+          <w:sz w:val="28"/>
+          <w:szCs w:val="28"/>
+        </w:rPr>
+      </w:pPr>
+      <w:r>
+        <w:rPr>
+          <w:sz w:val="28"/>
+          <w:szCs w:val="28"/>
+        </w:rPr>
+        <w:t xml:space="preserve">Для создания проекта </w:t>
+      </w:r>
+      <w:proofErr w:type="spellStart"/>
+      <w:r>
+        <w:rPr>
+          <w:sz w:val="28"/>
+          <w:szCs w:val="28"/>
+          <w:lang w:val="en-US"/>
+        </w:rPr>
+        <w:t>Laravel</w:t>
+      </w:r>
+      <w:proofErr w:type="spellEnd"/>
+      <w:r>
+        <w:rPr>
+          <w:sz w:val="28"/>
+          <w:szCs w:val="28"/>
+        </w:rPr>
+        <w:t xml:space="preserve"> необходимо открыть консоль и вписать команду “</w:t>
+      </w:r>
+      <w:proofErr w:type="spellStart"/>
+      <w:r>
+        <w:rPr>
+          <w:sz w:val="28"/>
+          <w:szCs w:val="28"/>
+        </w:rPr>
+        <w:t>composer</w:t>
+      </w:r>
+      <w:proofErr w:type="spellEnd"/>
+      <w:r>
+        <w:rPr>
+          <w:sz w:val="28"/>
+          <w:szCs w:val="28"/>
+        </w:rPr>
+        <w:t xml:space="preserve"> </w:t>
+      </w:r>
+      <w:proofErr w:type="spellStart"/>
+      <w:r>
+        <w:rPr>
+          <w:sz w:val="28"/>
+          <w:szCs w:val="28"/>
+        </w:rPr>
+        <w:t>create-project</w:t>
+      </w:r>
+      <w:proofErr w:type="spellEnd"/>
+      <w:r>
+        <w:rPr>
+          <w:sz w:val="28"/>
+          <w:szCs w:val="28"/>
+        </w:rPr>
+        <w:t xml:space="preserve"> --</w:t>
+      </w:r>
+      <w:proofErr w:type="spellStart"/>
+      <w:r>
+        <w:rPr>
+          <w:sz w:val="28"/>
+          <w:szCs w:val="28"/>
+        </w:rPr>
+        <w:t>prefer-dist</w:t>
+      </w:r>
+      <w:proofErr w:type="spellEnd"/>
+      <w:r>
+        <w:rPr>
+          <w:sz w:val="28"/>
+          <w:szCs w:val="28"/>
+        </w:rPr>
+        <w:t xml:space="preserve"> </w:t>
+      </w:r>
+      <w:proofErr w:type="spellStart"/>
+      <w:r>
+        <w:rPr>
+          <w:sz w:val="28"/>
+          <w:szCs w:val="28"/>
+        </w:rPr>
+        <w:t>laravel</w:t>
+      </w:r>
+      <w:proofErr w:type="spellEnd"/>
+      <w:r>
+        <w:rPr>
+          <w:sz w:val="28"/>
+          <w:szCs w:val="28"/>
+        </w:rPr>
+        <w:t>/</w:t>
+      </w:r>
+      <w:proofErr w:type="spellStart"/>
+      <w:r>
+        <w:rPr>
+          <w:sz w:val="28"/>
+          <w:szCs w:val="28"/>
+        </w:rPr>
+        <w:t>laravel</w:t>
+      </w:r>
+      <w:proofErr w:type="spellEnd"/>
+      <w:r>
+        <w:rPr>
+          <w:sz w:val="28"/>
+          <w:szCs w:val="28"/>
+        </w:rPr>
+        <w:t xml:space="preserve"> &lt;</w:t>
+      </w:r>
+      <w:proofErr w:type="spellStart"/>
+      <w:r>
+        <w:rPr>
+          <w:sz w:val="28"/>
+          <w:szCs w:val="28"/>
+        </w:rPr>
+        <w:t>имя_проекта</w:t>
+      </w:r>
+      <w:proofErr w:type="spellEnd"/>
+      <w:r>
+        <w:rPr>
+          <w:sz w:val="28"/>
+          <w:szCs w:val="28"/>
+        </w:rPr>
+        <w:t>&gt;”.</w:t>
+      </w:r>
+      <w:r>
+        <w:rPr>
+          <w:sz w:val="28"/>
+          <w:szCs w:val="28"/>
+        </w:rPr>
+        <w:br/>
+      </w:r>
+    </w:p>
+    <w:p>
+      <w:pPr>
+        <w:rPr>
+          <w:sz w:val="28"/>
+          <w:szCs w:val="28"/>
+        </w:rPr>
+      </w:pPr>
+    </w:p>
+    <w:p>
+      <w:pPr>
+        <w:pStyle w:val="3"/>
+        <w:rPr>
+          <w:i w:val="0"/>
+          <w:szCs w:val="28"/>
+        </w:rPr>
+      </w:pPr>
+      <w:bookmarkStart w:id="77" w:name="_Toc6866356"/>
+      <w:bookmarkStart w:id="78" w:name="_Toc41139844"/>
+      <w:r>
+        <w:rPr>
+          <w:i w:val="0"/>
+          <w:szCs w:val="28"/>
+        </w:rPr>
+        <w:t xml:space="preserve">5.3.3 Установка, настройка и запуск сервера баз данных </w:t>
+      </w:r>
+      <w:r>
+        <w:rPr>
+          <w:i w:val="0"/>
+          <w:szCs w:val="28"/>
+          <w:lang w:val="en-US"/>
+        </w:rPr>
+        <w:t>MySQL</w:t>
+      </w:r>
       <w:bookmarkEnd w:id="77"/>
-      <w:proofErr w:type="spellEnd"/>
-    </w:p>
-    <w:p>
-      <w:pPr>
-        <w:spacing w:line="360" w:lineRule="auto"/>
-        <w:ind w:firstLine="709"/>
-        <w:jc w:val="both"/>
-        <w:rPr>
-          <w:sz w:val="28"/>
-          <w:szCs w:val="28"/>
-        </w:rPr>
-      </w:pPr>
-    </w:p>
-    <w:p>
-      <w:pPr>
-        <w:spacing w:line="360" w:lineRule="auto"/>
-        <w:ind w:firstLine="709"/>
-        <w:jc w:val="both"/>
-        <w:rPr>
-          <w:sz w:val="28"/>
-          <w:szCs w:val="28"/>
-        </w:rPr>
-      </w:pPr>
-      <w:r>
-        <w:rPr>
-          <w:sz w:val="28"/>
-          <w:szCs w:val="28"/>
-        </w:rPr>
-        <w:t xml:space="preserve">Для управления зависимостями </w:t>
-      </w:r>
-      <w:proofErr w:type="spellStart"/>
-      <w:r>
-        <w:rPr>
-          <w:sz w:val="28"/>
-          <w:szCs w:val="28"/>
-          <w:lang w:val="en-US"/>
-        </w:rPr>
-        <w:t>Laravel</w:t>
-      </w:r>
-      <w:proofErr w:type="spellEnd"/>
-      <w:r>
-        <w:rPr>
-          <w:sz w:val="28"/>
-          <w:szCs w:val="28"/>
-        </w:rPr>
-        <w:t xml:space="preserve">, необходимо установить </w:t>
-      </w:r>
-      <w:r>
-        <w:rPr>
-          <w:sz w:val="28"/>
-          <w:szCs w:val="28"/>
-          <w:lang w:val="en-US"/>
-        </w:rPr>
-        <w:t>Composer</w:t>
-      </w:r>
-      <w:r>
-        <w:rPr>
-          <w:sz w:val="28"/>
-          <w:szCs w:val="28"/>
-        </w:rPr>
-        <w:t xml:space="preserve">, а затем </w:t>
-      </w:r>
-      <w:proofErr w:type="spellStart"/>
-      <w:r>
-        <w:rPr>
-          <w:sz w:val="28"/>
-          <w:szCs w:val="28"/>
-          <w:lang w:val="en-US"/>
-        </w:rPr>
-        <w:t>Laravel</w:t>
-      </w:r>
-      <w:proofErr w:type="spellEnd"/>
-      <w:r>
-        <w:rPr>
-          <w:sz w:val="28"/>
-          <w:szCs w:val="28"/>
-        </w:rPr>
-        <w:t>.</w:t>
-      </w:r>
-    </w:p>
-    <w:p>
-      <w:pPr>
-        <w:spacing w:line="360" w:lineRule="auto"/>
-        <w:ind w:firstLine="709"/>
-        <w:jc w:val="both"/>
-        <w:rPr>
-          <w:sz w:val="28"/>
-          <w:szCs w:val="28"/>
-        </w:rPr>
-      </w:pPr>
-      <w:r>
-        <w:rPr>
-          <w:sz w:val="28"/>
-          <w:szCs w:val="28"/>
-        </w:rPr>
-        <w:t xml:space="preserve">Для начала, необходимо скачать и установить </w:t>
-      </w:r>
-      <w:r>
-        <w:rPr>
-          <w:sz w:val="28"/>
-          <w:szCs w:val="28"/>
-          <w:lang w:val="en-US"/>
-        </w:rPr>
-        <w:t>Composer</w:t>
-      </w:r>
-      <w:r>
-        <w:rPr>
-          <w:sz w:val="28"/>
-          <w:szCs w:val="28"/>
-        </w:rPr>
-        <w:t xml:space="preserve">. Во время установки можно взять </w:t>
-      </w:r>
-      <w:r>
-        <w:rPr>
-          <w:sz w:val="28"/>
-          <w:szCs w:val="28"/>
-          <w:lang w:val="en-US"/>
-        </w:rPr>
-        <w:t>PHP</w:t>
-      </w:r>
-      <w:r>
-        <w:rPr>
-          <w:sz w:val="28"/>
-          <w:szCs w:val="28"/>
-        </w:rPr>
-        <w:t xml:space="preserve"> из </w:t>
-      </w:r>
-      <w:r>
-        <w:rPr>
-          <w:sz w:val="28"/>
-          <w:szCs w:val="28"/>
-          <w:lang w:val="en-US"/>
-        </w:rPr>
-        <w:t>Open</w:t>
-      </w:r>
-      <w:r>
-        <w:rPr>
-          <w:sz w:val="28"/>
-          <w:szCs w:val="28"/>
-        </w:rPr>
-        <w:t xml:space="preserve"> </w:t>
-      </w:r>
-      <w:r>
-        <w:rPr>
-          <w:sz w:val="28"/>
-          <w:szCs w:val="28"/>
-          <w:lang w:val="en-US"/>
-        </w:rPr>
-        <w:t>Server</w:t>
-      </w:r>
-      <w:r>
-        <w:rPr>
-          <w:sz w:val="28"/>
-          <w:szCs w:val="28"/>
-        </w:rPr>
-        <w:t xml:space="preserve"> из директории </w:t>
-      </w:r>
-      <w:proofErr w:type="gramStart"/>
-      <w:r>
-        <w:rPr>
-          <w:sz w:val="28"/>
-          <w:szCs w:val="28"/>
-        </w:rPr>
-        <w:t>“..</w:t>
-      </w:r>
-      <w:proofErr w:type="gramEnd"/>
-      <w:r>
-        <w:rPr>
-          <w:sz w:val="28"/>
-          <w:szCs w:val="28"/>
-        </w:rPr>
-        <w:t>/</w:t>
-      </w:r>
-      <w:proofErr w:type="spellStart"/>
-      <w:r>
-        <w:rPr>
-          <w:sz w:val="28"/>
-          <w:szCs w:val="28"/>
-          <w:lang w:val="en-US"/>
-        </w:rPr>
-        <w:t>ospanel</w:t>
-      </w:r>
-      <w:proofErr w:type="spellEnd"/>
-      <w:r>
-        <w:rPr>
-          <w:sz w:val="28"/>
-          <w:szCs w:val="28"/>
-        </w:rPr>
-        <w:t>/</w:t>
-      </w:r>
-      <w:r>
-        <w:rPr>
-          <w:sz w:val="28"/>
-          <w:szCs w:val="28"/>
-          <w:lang w:val="en-US"/>
-        </w:rPr>
-        <w:t>modules</w:t>
-      </w:r>
-      <w:r>
-        <w:rPr>
-          <w:sz w:val="28"/>
-          <w:szCs w:val="28"/>
-        </w:rPr>
-        <w:t>/</w:t>
-      </w:r>
-      <w:proofErr w:type="spellStart"/>
-      <w:r>
-        <w:rPr>
-          <w:sz w:val="28"/>
-          <w:szCs w:val="28"/>
-          <w:lang w:val="en-US"/>
-        </w:rPr>
-        <w:t>php</w:t>
-      </w:r>
-      <w:proofErr w:type="spellEnd"/>
-      <w:r>
-        <w:rPr>
-          <w:sz w:val="28"/>
-          <w:szCs w:val="28"/>
-        </w:rPr>
-        <w:t>/</w:t>
-      </w:r>
-      <w:r>
-        <w:rPr>
-          <w:sz w:val="28"/>
-          <w:szCs w:val="28"/>
-          <w:lang w:val="en-US"/>
-        </w:rPr>
-        <w:t>PHP</w:t>
-      </w:r>
-      <w:r>
-        <w:rPr>
-          <w:sz w:val="28"/>
-          <w:szCs w:val="28"/>
-        </w:rPr>
-        <w:t>-7.2”.</w:t>
-      </w:r>
-    </w:p>
-    <w:p>
-      <w:pPr>
-        <w:spacing w:line="360" w:lineRule="auto"/>
-        <w:ind w:firstLine="709"/>
-        <w:jc w:val="both"/>
-        <w:rPr>
-          <w:sz w:val="28"/>
-          <w:szCs w:val="28"/>
-        </w:rPr>
-      </w:pPr>
-      <w:r>
-        <w:rPr>
-          <w:sz w:val="28"/>
-          <w:szCs w:val="28"/>
-        </w:rPr>
-        <w:t xml:space="preserve">Для создания проекта </w:t>
-      </w:r>
-      <w:proofErr w:type="spellStart"/>
-      <w:r>
-        <w:rPr>
-          <w:sz w:val="28"/>
-          <w:szCs w:val="28"/>
-          <w:lang w:val="en-US"/>
-        </w:rPr>
-        <w:t>Laravel</w:t>
-      </w:r>
-      <w:proofErr w:type="spellEnd"/>
-      <w:r>
-        <w:rPr>
-          <w:sz w:val="28"/>
-          <w:szCs w:val="28"/>
-        </w:rPr>
-        <w:t xml:space="preserve"> необходимо открыть консоль и вписать команду “</w:t>
-      </w:r>
-      <w:proofErr w:type="spellStart"/>
-      <w:r>
-        <w:rPr>
-          <w:sz w:val="28"/>
-          <w:szCs w:val="28"/>
-        </w:rPr>
-        <w:t>composer</w:t>
-      </w:r>
-      <w:proofErr w:type="spellEnd"/>
-      <w:r>
-        <w:rPr>
-          <w:sz w:val="28"/>
-          <w:szCs w:val="28"/>
-        </w:rPr>
-        <w:t xml:space="preserve"> </w:t>
-      </w:r>
-      <w:proofErr w:type="spellStart"/>
-      <w:r>
-        <w:rPr>
-          <w:sz w:val="28"/>
-          <w:szCs w:val="28"/>
-        </w:rPr>
-        <w:t>create-project</w:t>
-      </w:r>
-      <w:proofErr w:type="spellEnd"/>
-      <w:r>
-        <w:rPr>
-          <w:sz w:val="28"/>
-          <w:szCs w:val="28"/>
-        </w:rPr>
-        <w:t xml:space="preserve"> --</w:t>
-      </w:r>
-      <w:proofErr w:type="spellStart"/>
-      <w:r>
-        <w:rPr>
-          <w:sz w:val="28"/>
-          <w:szCs w:val="28"/>
-        </w:rPr>
-        <w:t>prefer-dist</w:t>
-      </w:r>
-      <w:proofErr w:type="spellEnd"/>
-      <w:r>
-        <w:rPr>
-          <w:sz w:val="28"/>
-          <w:szCs w:val="28"/>
-        </w:rPr>
-        <w:t xml:space="preserve"> </w:t>
-      </w:r>
-      <w:proofErr w:type="spellStart"/>
-      <w:r>
-        <w:rPr>
-          <w:sz w:val="28"/>
-          <w:szCs w:val="28"/>
-        </w:rPr>
-        <w:t>laravel</w:t>
-      </w:r>
-      <w:proofErr w:type="spellEnd"/>
-      <w:r>
-        <w:rPr>
-          <w:sz w:val="28"/>
-          <w:szCs w:val="28"/>
-        </w:rPr>
-        <w:t>/</w:t>
-      </w:r>
-      <w:proofErr w:type="spellStart"/>
-      <w:r>
-        <w:rPr>
-          <w:sz w:val="28"/>
-          <w:szCs w:val="28"/>
-        </w:rPr>
-        <w:t>laravel</w:t>
-      </w:r>
-      <w:proofErr w:type="spellEnd"/>
-      <w:r>
-        <w:rPr>
-          <w:sz w:val="28"/>
-          <w:szCs w:val="28"/>
-        </w:rPr>
-        <w:t xml:space="preserve"> &lt;</w:t>
-      </w:r>
-      <w:proofErr w:type="spellStart"/>
-      <w:r>
-        <w:rPr>
-          <w:sz w:val="28"/>
-          <w:szCs w:val="28"/>
-        </w:rPr>
-        <w:t>имя_проекта</w:t>
-      </w:r>
-      <w:proofErr w:type="spellEnd"/>
-      <w:r>
-        <w:rPr>
-          <w:sz w:val="28"/>
-          <w:szCs w:val="28"/>
-        </w:rPr>
-        <w:t>&gt;”.</w:t>
-      </w:r>
-      <w:r>
-        <w:rPr>
-          <w:sz w:val="28"/>
-          <w:szCs w:val="28"/>
-        </w:rPr>
-        <w:br/>
-      </w:r>
-    </w:p>
-    <w:p>
-      <w:pPr>
-        <w:rPr>
-          <w:sz w:val="28"/>
-          <w:szCs w:val="28"/>
-        </w:rPr>
-      </w:pPr>
-    </w:p>
-    <w:p>
-      <w:pPr>
-        <w:pStyle w:val="3"/>
-        <w:rPr>
-          <w:i w:val="0"/>
-          <w:szCs w:val="28"/>
-        </w:rPr>
-      </w:pPr>
-      <w:bookmarkStart w:id="78" w:name="_Toc6866356"/>
-      <w:bookmarkStart w:id="79" w:name="_Toc41139844"/>
-      <w:r>
-        <w:rPr>
-          <w:i w:val="0"/>
-          <w:szCs w:val="28"/>
-        </w:rPr>
-        <w:t xml:space="preserve">5.3.3 Установка, настройка и запуск сервера баз данных </w:t>
-      </w:r>
-      <w:r>
-        <w:rPr>
-          <w:i w:val="0"/>
-          <w:szCs w:val="28"/>
-          <w:lang w:val="en-US"/>
-        </w:rPr>
-        <w:t>MySQL</w:t>
-      </w:r>
       <w:bookmarkEnd w:id="78"/>
-      <w:bookmarkEnd w:id="79"/>
     </w:p>
     <w:p>
       <w:pPr>
@@ -35305,8 +35303,8 @@
           <w:szCs w:val="28"/>
         </w:rPr>
       </w:pPr>
-      <w:bookmarkStart w:id="80" w:name="_Toc6866357"/>
-      <w:bookmarkStart w:id="81" w:name="_Toc41139845"/>
+      <w:bookmarkStart w:id="79" w:name="_Toc6866357"/>
+      <w:bookmarkStart w:id="80" w:name="_Toc41139845"/>
       <w:r>
         <w:rPr>
           <w:i w:val="0"/>
@@ -35315,234 +35313,234 @@
         <w:lastRenderedPageBreak/>
         <w:t xml:space="preserve">5.3.4 Настройка и запуск </w:t>
       </w:r>
+      <w:bookmarkEnd w:id="79"/>
+      <w:r>
+        <w:rPr>
+          <w:i w:val="0"/>
+          <w:szCs w:val="28"/>
+          <w:lang w:val="en-US"/>
+        </w:rPr>
+        <w:t>web</w:t>
+      </w:r>
+      <w:r>
+        <w:rPr>
+          <w:i w:val="0"/>
+          <w:szCs w:val="28"/>
+        </w:rPr>
+        <w:t>-</w:t>
+      </w:r>
+      <w:r>
+        <w:rPr>
+          <w:i w:val="0"/>
+          <w:szCs w:val="28"/>
+        </w:rPr>
+        <w:t>приложения</w:t>
+      </w:r>
       <w:bookmarkEnd w:id="80"/>
-      <w:r>
-        <w:rPr>
-          <w:i w:val="0"/>
+    </w:p>
+    <w:p>
+      <w:pPr>
+        <w:spacing w:line="360" w:lineRule="auto"/>
+        <w:rPr>
+          <w:sz w:val="28"/>
+          <w:szCs w:val="28"/>
+        </w:rPr>
+      </w:pPr>
+    </w:p>
+    <w:p>
+      <w:pPr>
+        <w:spacing w:line="360" w:lineRule="auto"/>
+        <w:ind w:firstLine="709"/>
+        <w:jc w:val="both"/>
+        <w:rPr>
+          <w:sz w:val="28"/>
+          <w:szCs w:val="28"/>
+        </w:rPr>
+      </w:pPr>
+      <w:r>
+        <w:rPr>
+          <w:sz w:val="28"/>
+          <w:szCs w:val="28"/>
+        </w:rPr>
+        <w:t xml:space="preserve">После установки проекта </w:t>
+      </w:r>
+      <w:proofErr w:type="spellStart"/>
+      <w:r>
+        <w:rPr>
+          <w:sz w:val="28"/>
           <w:szCs w:val="28"/>
           <w:lang w:val="en-US"/>
         </w:rPr>
-        <w:t>web</w:t>
-      </w:r>
-      <w:r>
-        <w:rPr>
-          <w:i w:val="0"/>
-          <w:szCs w:val="28"/>
-        </w:rPr>
-        <w:t>-</w:t>
-      </w:r>
-      <w:r>
-        <w:rPr>
-          <w:i w:val="0"/>
-          <w:szCs w:val="28"/>
-        </w:rPr>
-        <w:t>приложения</w:t>
+        <w:t>Laravel</w:t>
+      </w:r>
+      <w:proofErr w:type="spellEnd"/>
+      <w:r>
+        <w:rPr>
+          <w:sz w:val="28"/>
+          <w:szCs w:val="28"/>
+        </w:rPr>
+        <w:t xml:space="preserve"> настроим </w:t>
+      </w:r>
+      <w:proofErr w:type="spellStart"/>
+      <w:r>
+        <w:rPr>
+          <w:sz w:val="28"/>
+          <w:szCs w:val="28"/>
+        </w:rPr>
+        <w:t>Open</w:t>
+      </w:r>
+      <w:proofErr w:type="spellEnd"/>
+      <w:r>
+        <w:rPr>
+          <w:sz w:val="28"/>
+          <w:szCs w:val="28"/>
+        </w:rPr>
+        <w:t xml:space="preserve"> </w:t>
+      </w:r>
+      <w:proofErr w:type="spellStart"/>
+      <w:r>
+        <w:rPr>
+          <w:sz w:val="28"/>
+          <w:szCs w:val="28"/>
+        </w:rPr>
+        <w:t>Server</w:t>
+      </w:r>
+      <w:proofErr w:type="spellEnd"/>
+      <w:r>
+        <w:rPr>
+          <w:sz w:val="28"/>
+          <w:szCs w:val="28"/>
+        </w:rPr>
+        <w:t xml:space="preserve"> так, чтобы проект запускался по его прямому доменному имени, без дополнительного указания в URL папки “/</w:t>
+      </w:r>
+      <w:proofErr w:type="spellStart"/>
+      <w:r>
+        <w:rPr>
+          <w:sz w:val="28"/>
+          <w:szCs w:val="28"/>
+        </w:rPr>
+        <w:t>public</w:t>
+      </w:r>
+      <w:proofErr w:type="spellEnd"/>
+      <w:r>
+        <w:rPr>
+          <w:sz w:val="28"/>
+          <w:szCs w:val="28"/>
+        </w:rPr>
+        <w:t xml:space="preserve">”. В настройках </w:t>
+      </w:r>
+      <w:proofErr w:type="spellStart"/>
+      <w:r>
+        <w:rPr>
+          <w:sz w:val="28"/>
+          <w:szCs w:val="28"/>
+        </w:rPr>
+        <w:t>Open</w:t>
+      </w:r>
+      <w:proofErr w:type="spellEnd"/>
+      <w:r>
+        <w:rPr>
+          <w:sz w:val="28"/>
+          <w:szCs w:val="28"/>
+        </w:rPr>
+        <w:t xml:space="preserve"> </w:t>
+      </w:r>
+      <w:proofErr w:type="spellStart"/>
+      <w:r>
+        <w:rPr>
+          <w:sz w:val="28"/>
+          <w:szCs w:val="28"/>
+        </w:rPr>
+        <w:t>Server</w:t>
+      </w:r>
+      <w:proofErr w:type="spellEnd"/>
+      <w:r>
+        <w:rPr>
+          <w:sz w:val="28"/>
+          <w:szCs w:val="28"/>
+        </w:rPr>
+        <w:t xml:space="preserve"> переходим на вкладку «Домены». В списке "Управление доменами" выбираем «Ручное + Автопоиск». В поле «Имя домена» прописываем свой домен, в поле «Папка домена» выбираем каталог проекта и обязательно в конце указываем папку \</w:t>
+      </w:r>
+      <w:proofErr w:type="spellStart"/>
+      <w:r>
+        <w:rPr>
+          <w:sz w:val="28"/>
+          <w:szCs w:val="28"/>
+        </w:rPr>
+        <w:t>public</w:t>
+      </w:r>
+      <w:proofErr w:type="spellEnd"/>
+      <w:r>
+        <w:rPr>
+          <w:sz w:val="28"/>
+          <w:szCs w:val="28"/>
+        </w:rPr>
+        <w:t>. Нажимаем кнопки «Добавить» и «Сохранить».</w:t>
+      </w:r>
+    </w:p>
+    <w:p>
+      <w:pPr>
+        <w:spacing w:line="360" w:lineRule="auto"/>
+        <w:ind w:firstLine="709"/>
+        <w:jc w:val="both"/>
+        <w:rPr>
+          <w:sz w:val="28"/>
+          <w:szCs w:val="28"/>
+        </w:rPr>
+      </w:pPr>
+      <w:r>
+        <w:rPr>
+          <w:sz w:val="28"/>
+          <w:szCs w:val="28"/>
+        </w:rPr>
+        <w:t>После проведения выше перечисленных действий, если все сделано верно, то при наборе в адресной строке только что добавленного доменного имени вы увидите страницу авторизации.</w:t>
+      </w:r>
+    </w:p>
+    <w:p>
+      <w:pPr>
+        <w:spacing w:line="360" w:lineRule="auto"/>
+        <w:ind w:firstLine="709"/>
+        <w:rPr>
+          <w:sz w:val="28"/>
+          <w:szCs w:val="28"/>
+        </w:rPr>
+      </w:pPr>
+      <w:r>
+        <w:rPr>
+          <w:sz w:val="28"/>
+          <w:szCs w:val="28"/>
+        </w:rPr>
+        <w:t xml:space="preserve"> </w:t>
+      </w:r>
+    </w:p>
+    <w:p>
+      <w:pPr>
+        <w:spacing w:line="360" w:lineRule="auto"/>
+        <w:ind w:firstLine="540"/>
+        <w:jc w:val="both"/>
+        <w:rPr>
+          <w:sz w:val="28"/>
+          <w:szCs w:val="28"/>
+        </w:rPr>
+      </w:pPr>
+    </w:p>
+    <w:p>
+      <w:pPr>
+        <w:pStyle w:val="2"/>
+        <w:rPr>
+          <w:szCs w:val="28"/>
+        </w:rPr>
+      </w:pPr>
+      <w:bookmarkStart w:id="81" w:name="_Toc6866358"/>
+      <w:bookmarkStart w:id="82" w:name="_Toc41139846"/>
+      <w:r>
+        <w:rPr>
+          <w:szCs w:val="28"/>
+        </w:rPr>
+        <w:t>5.4 Описание контрольных примеров</w:t>
       </w:r>
       <w:bookmarkEnd w:id="81"/>
-    </w:p>
-    <w:p>
-      <w:pPr>
-        <w:spacing w:line="360" w:lineRule="auto"/>
-        <w:rPr>
-          <w:sz w:val="28"/>
-          <w:szCs w:val="28"/>
-        </w:rPr>
-      </w:pPr>
-    </w:p>
-    <w:p>
-      <w:pPr>
-        <w:spacing w:line="360" w:lineRule="auto"/>
-        <w:ind w:firstLine="709"/>
-        <w:jc w:val="both"/>
-        <w:rPr>
-          <w:sz w:val="28"/>
-          <w:szCs w:val="28"/>
-        </w:rPr>
-      </w:pPr>
-      <w:r>
-        <w:rPr>
-          <w:sz w:val="28"/>
-          <w:szCs w:val="28"/>
-        </w:rPr>
-        <w:t xml:space="preserve">После установки проекта </w:t>
-      </w:r>
-      <w:proofErr w:type="spellStart"/>
-      <w:r>
-        <w:rPr>
-          <w:sz w:val="28"/>
-          <w:szCs w:val="28"/>
-          <w:lang w:val="en-US"/>
-        </w:rPr>
-        <w:t>Laravel</w:t>
-      </w:r>
-      <w:proofErr w:type="spellEnd"/>
-      <w:r>
-        <w:rPr>
-          <w:sz w:val="28"/>
-          <w:szCs w:val="28"/>
-        </w:rPr>
-        <w:t xml:space="preserve"> настроим </w:t>
-      </w:r>
-      <w:proofErr w:type="spellStart"/>
-      <w:r>
-        <w:rPr>
-          <w:sz w:val="28"/>
-          <w:szCs w:val="28"/>
-        </w:rPr>
-        <w:t>Open</w:t>
-      </w:r>
-      <w:proofErr w:type="spellEnd"/>
-      <w:r>
-        <w:rPr>
-          <w:sz w:val="28"/>
-          <w:szCs w:val="28"/>
-        </w:rPr>
-        <w:t xml:space="preserve"> </w:t>
-      </w:r>
-      <w:proofErr w:type="spellStart"/>
-      <w:r>
-        <w:rPr>
-          <w:sz w:val="28"/>
-          <w:szCs w:val="28"/>
-        </w:rPr>
-        <w:t>Server</w:t>
-      </w:r>
-      <w:proofErr w:type="spellEnd"/>
-      <w:r>
-        <w:rPr>
-          <w:sz w:val="28"/>
-          <w:szCs w:val="28"/>
-        </w:rPr>
-        <w:t xml:space="preserve"> так, чтобы проект запускался по его прямому доменному имени, без дополнительного указания в URL папки “/</w:t>
-      </w:r>
-      <w:proofErr w:type="spellStart"/>
-      <w:r>
-        <w:rPr>
-          <w:sz w:val="28"/>
-          <w:szCs w:val="28"/>
-        </w:rPr>
-        <w:t>public</w:t>
-      </w:r>
-      <w:proofErr w:type="spellEnd"/>
-      <w:r>
-        <w:rPr>
-          <w:sz w:val="28"/>
-          <w:szCs w:val="28"/>
-        </w:rPr>
-        <w:t xml:space="preserve">”. В настройках </w:t>
-      </w:r>
-      <w:proofErr w:type="spellStart"/>
-      <w:r>
-        <w:rPr>
-          <w:sz w:val="28"/>
-          <w:szCs w:val="28"/>
-        </w:rPr>
-        <w:t>Open</w:t>
-      </w:r>
-      <w:proofErr w:type="spellEnd"/>
-      <w:r>
-        <w:rPr>
-          <w:sz w:val="28"/>
-          <w:szCs w:val="28"/>
-        </w:rPr>
-        <w:t xml:space="preserve"> </w:t>
-      </w:r>
-      <w:proofErr w:type="spellStart"/>
-      <w:r>
-        <w:rPr>
-          <w:sz w:val="28"/>
-          <w:szCs w:val="28"/>
-        </w:rPr>
-        <w:t>Server</w:t>
-      </w:r>
-      <w:proofErr w:type="spellEnd"/>
-      <w:r>
-        <w:rPr>
-          <w:sz w:val="28"/>
-          <w:szCs w:val="28"/>
-        </w:rPr>
-        <w:t xml:space="preserve"> переходим на вкладку «Домены». В списке "Управление доменами" выбираем «Ручное + Автопоиск». В поле «Имя домена» прописываем свой домен, в поле «Папка домена» выбираем каталог проекта и обязательно в конце указываем папку \</w:t>
-      </w:r>
-      <w:proofErr w:type="spellStart"/>
-      <w:r>
-        <w:rPr>
-          <w:sz w:val="28"/>
-          <w:szCs w:val="28"/>
-        </w:rPr>
-        <w:t>public</w:t>
-      </w:r>
-      <w:proofErr w:type="spellEnd"/>
-      <w:r>
-        <w:rPr>
-          <w:sz w:val="28"/>
-          <w:szCs w:val="28"/>
-        </w:rPr>
-        <w:t>. Нажимаем кнопки «Добавить» и «Сохранить».</w:t>
-      </w:r>
-    </w:p>
-    <w:p>
-      <w:pPr>
-        <w:spacing w:line="360" w:lineRule="auto"/>
-        <w:ind w:firstLine="709"/>
-        <w:jc w:val="both"/>
-        <w:rPr>
-          <w:sz w:val="28"/>
-          <w:szCs w:val="28"/>
-        </w:rPr>
-      </w:pPr>
-      <w:r>
-        <w:rPr>
-          <w:sz w:val="28"/>
-          <w:szCs w:val="28"/>
-        </w:rPr>
-        <w:t>После проведения выше перечисленных действий, если все сделано верно, то при наборе в адресной строке только что добавленного доменного имени вы увидите страницу авторизации.</w:t>
-      </w:r>
-    </w:p>
-    <w:p>
-      <w:pPr>
-        <w:spacing w:line="360" w:lineRule="auto"/>
-        <w:ind w:firstLine="709"/>
-        <w:rPr>
-          <w:sz w:val="28"/>
-          <w:szCs w:val="28"/>
-        </w:rPr>
-      </w:pPr>
-      <w:r>
-        <w:rPr>
-          <w:sz w:val="28"/>
-          <w:szCs w:val="28"/>
-        </w:rPr>
-        <w:t xml:space="preserve"> </w:t>
-      </w:r>
-    </w:p>
-    <w:p>
-      <w:pPr>
-        <w:spacing w:line="360" w:lineRule="auto"/>
-        <w:ind w:firstLine="540"/>
-        <w:jc w:val="both"/>
-        <w:rPr>
-          <w:sz w:val="28"/>
-          <w:szCs w:val="28"/>
-        </w:rPr>
-      </w:pPr>
-    </w:p>
-    <w:p>
-      <w:pPr>
-        <w:pStyle w:val="2"/>
-        <w:rPr>
-          <w:szCs w:val="28"/>
-        </w:rPr>
-      </w:pPr>
-      <w:bookmarkStart w:id="82" w:name="_Toc6866358"/>
-      <w:bookmarkStart w:id="83" w:name="_Toc41139846"/>
-      <w:r>
-        <w:rPr>
-          <w:szCs w:val="28"/>
-        </w:rPr>
-        <w:t>5.4 Описание контрольных примеров</w:t>
-      </w:r>
       <w:bookmarkEnd w:id="82"/>
-      <w:bookmarkEnd w:id="83"/>
     </w:p>
     <w:p>
       <w:pPr>
@@ -35761,12 +35759,12 @@
           <w:lang w:val="ru-RU"/>
         </w:rPr>
       </w:pPr>
-      <w:bookmarkStart w:id="84" w:name="_Toc41139847"/>
+      <w:bookmarkStart w:id="83" w:name="_Toc41139847"/>
       <w:r>
         <w:lastRenderedPageBreak/>
         <w:t>6 ОХРАНА ТРУДА НА РАБОЧЕМ МЕСТЕ</w:t>
       </w:r>
-      <w:bookmarkEnd w:id="84"/>
+      <w:bookmarkEnd w:id="83"/>
       <w:r>
         <w:rPr>
           <w:color w:val="FF0000"/>
@@ -35789,33 +35787,33 @@
       <w:pPr>
         <w:pStyle w:val="2"/>
       </w:pPr>
-      <w:bookmarkStart w:id="85" w:name="begin"/>
-      <w:bookmarkStart w:id="86" w:name="lab1"/>
-      <w:bookmarkStart w:id="87" w:name="lab2"/>
-      <w:bookmarkStart w:id="88" w:name="lab3"/>
-      <w:bookmarkStart w:id="89" w:name="_Toc321583922"/>
-      <w:bookmarkStart w:id="90" w:name="_Toc41139848"/>
+      <w:bookmarkStart w:id="84" w:name="begin"/>
+      <w:bookmarkStart w:id="85" w:name="lab1"/>
+      <w:bookmarkStart w:id="86" w:name="lab2"/>
+      <w:bookmarkStart w:id="87" w:name="lab3"/>
+      <w:bookmarkStart w:id="88" w:name="_Toc321583922"/>
+      <w:bookmarkStart w:id="89" w:name="_Toc41139848"/>
+      <w:bookmarkEnd w:id="84"/>
       <w:bookmarkEnd w:id="85"/>
       <w:bookmarkEnd w:id="86"/>
       <w:bookmarkEnd w:id="87"/>
+      <w:r>
+        <w:t>6.</w:t>
+      </w:r>
+      <w:r>
+        <w:rPr>
+          <w:lang w:val="en-US"/>
+        </w:rPr>
+        <w:t>1</w:t>
+      </w:r>
+      <w:r>
+        <w:t xml:space="preserve">. </w:t>
+      </w:r>
       <w:bookmarkEnd w:id="88"/>
       <w:r>
-        <w:t>6.</w:t>
-      </w:r>
-      <w:r>
-        <w:rPr>
-          <w:lang w:val="en-US"/>
-        </w:rPr>
-        <w:t>1</w:t>
-      </w:r>
-      <w:r>
-        <w:t xml:space="preserve">. </w:t>
+        <w:t>Общие сведения</w:t>
       </w:r>
       <w:bookmarkEnd w:id="89"/>
-      <w:r>
-        <w:t>Общие сведения</w:t>
-      </w:r>
-      <w:bookmarkEnd w:id="90"/>
     </w:p>
     <w:p>
       <w:pPr>
@@ -36119,8 +36117,8 @@
       <w:pPr>
         <w:pStyle w:val="2"/>
       </w:pPr>
-      <w:bookmarkStart w:id="91" w:name="_Toc321583923"/>
-      <w:bookmarkStart w:id="92" w:name="_Toc41139849"/>
+      <w:bookmarkStart w:id="90" w:name="_Toc321583923"/>
+      <w:bookmarkStart w:id="91" w:name="_Toc41139849"/>
       <w:r>
         <w:lastRenderedPageBreak/>
         <w:t>6.</w:t>
@@ -36134,44 +36132,44 @@
       <w:r>
         <w:t xml:space="preserve"> Опасные и вредные производственные факторы рабочего места программиста</w:t>
       </w:r>
+      <w:bookmarkEnd w:id="90"/>
       <w:bookmarkEnd w:id="91"/>
+    </w:p>
+    <w:p>
+      <w:pPr>
+        <w:suppressAutoHyphens/>
+        <w:spacing w:line="360" w:lineRule="auto"/>
+        <w:ind w:firstLine="709"/>
+        <w:rPr>
+          <w:bCs/>
+          <w:sz w:val="28"/>
+          <w:lang w:eastAsia="ru-RU"/>
+        </w:rPr>
+      </w:pPr>
+    </w:p>
+    <w:p>
+      <w:pPr>
+        <w:pStyle w:val="3"/>
+      </w:pPr>
+      <w:bookmarkStart w:id="92" w:name="_Toc321583924"/>
+      <w:bookmarkStart w:id="93" w:name="_Toc41139850"/>
+      <w:r>
+        <w:t>6.</w:t>
+      </w:r>
+      <w:r>
+        <w:t>2</w:t>
+      </w:r>
+      <w:r>
+        <w:t>.1</w:t>
+      </w:r>
+      <w:r>
+        <w:t>.</w:t>
+      </w:r>
+      <w:r>
+        <w:t xml:space="preserve"> Данные микроклимата помещения</w:t>
+      </w:r>
       <w:bookmarkEnd w:id="92"/>
-    </w:p>
-    <w:p>
-      <w:pPr>
-        <w:suppressAutoHyphens/>
-        <w:spacing w:line="360" w:lineRule="auto"/>
-        <w:ind w:firstLine="709"/>
-        <w:rPr>
-          <w:bCs/>
-          <w:sz w:val="28"/>
-          <w:lang w:eastAsia="ru-RU"/>
-        </w:rPr>
-      </w:pPr>
-    </w:p>
-    <w:p>
-      <w:pPr>
-        <w:pStyle w:val="3"/>
-      </w:pPr>
-      <w:bookmarkStart w:id="93" w:name="_Toc321583924"/>
-      <w:bookmarkStart w:id="94" w:name="_Toc41139850"/>
-      <w:r>
-        <w:t>6.</w:t>
-      </w:r>
-      <w:r>
-        <w:t>2</w:t>
-      </w:r>
-      <w:r>
-        <w:t>.1</w:t>
-      </w:r>
-      <w:r>
-        <w:t>.</w:t>
-      </w:r>
-      <w:r>
-        <w:t xml:space="preserve"> Данные микроклимата помещения</w:t>
-      </w:r>
       <w:bookmarkEnd w:id="93"/>
-      <w:bookmarkEnd w:id="94"/>
     </w:p>
     <w:p>
       <w:pPr>
@@ -36213,8 +36211,8 @@
         </w:rPr>
         <w:t>. По определению ГОСТ 12.1.005-88 микроклимат производственных помещений - это климат внутренней среды этих помещений, который определяется действующими на организм человека сочетаниями температуры, влажности и скорости движения воздуха, а также температурой находящихся вокруг поверхностей. Микроклиматические условия в помещениях с вычислительной техникой, должны соответствовать требованиям, обозначенным в таб</w:t>
       </w:r>
-      <w:bookmarkStart w:id="95" w:name="3"/>
-      <w:bookmarkEnd w:id="95"/>
+      <w:bookmarkStart w:id="94" w:name="3"/>
+      <w:bookmarkEnd w:id="94"/>
       <w:r>
         <w:rPr>
           <w:sz w:val="28"/>
@@ -36946,26 +36944,26 @@
           <w:bCs w:val="0"/>
         </w:rPr>
       </w:pPr>
-      <w:bookmarkStart w:id="96" w:name="lab7"/>
-      <w:bookmarkStart w:id="97" w:name="_Toc321583925"/>
+      <w:bookmarkStart w:id="95" w:name="lab7"/>
+      <w:bookmarkStart w:id="96" w:name="_Toc321583925"/>
+      <w:bookmarkEnd w:id="95"/>
+    </w:p>
+    <w:p>
+      <w:pPr>
+        <w:pStyle w:val="3"/>
+      </w:pPr>
+      <w:bookmarkStart w:id="97" w:name="_Toc41139851"/>
+      <w:r>
+        <w:t>6.</w:t>
+      </w:r>
+      <w:r>
+        <w:t>2</w:t>
+      </w:r>
+      <w:r>
+        <w:t>.2 Освещение рабочего места</w:t>
+      </w:r>
       <w:bookmarkEnd w:id="96"/>
-    </w:p>
-    <w:p>
-      <w:pPr>
-        <w:pStyle w:val="3"/>
-      </w:pPr>
-      <w:bookmarkStart w:id="98" w:name="_Toc41139851"/>
-      <w:r>
-        <w:t>6.</w:t>
-      </w:r>
-      <w:r>
-        <w:t>2</w:t>
-      </w:r>
-      <w:r>
-        <w:t>.2 Освещение рабочего места</w:t>
-      </w:r>
       <w:bookmarkEnd w:id="97"/>
-      <w:bookmarkEnd w:id="98"/>
     </w:p>
     <w:p>
       <w:pPr>
@@ -37154,13 +37152,13 @@
         </w:rPr>
         <w:br w:type="page"/>
       </w:r>
-      <w:bookmarkStart w:id="99" w:name="_Toc321583926"/>
+      <w:bookmarkStart w:id="98" w:name="_Toc321583926"/>
     </w:p>
     <w:p>
       <w:pPr>
         <w:pStyle w:val="3"/>
       </w:pPr>
-      <w:bookmarkStart w:id="100" w:name="_Toc41139852"/>
+      <w:bookmarkStart w:id="99" w:name="_Toc41139852"/>
       <w:r>
         <w:lastRenderedPageBreak/>
         <w:t>6.</w:t>
@@ -37171,8 +37169,8 @@
       <w:r>
         <w:t>.3 Воздействие электромагнитного излучения</w:t>
       </w:r>
+      <w:bookmarkEnd w:id="98"/>
       <w:bookmarkEnd w:id="99"/>
-      <w:bookmarkEnd w:id="100"/>
     </w:p>
     <w:p>
       <w:pPr>
@@ -37361,8 +37359,8 @@
         </w:rPr>
         <w:t>Защитный фильтр, при использовании, нужно плотно устанавливать на экран дисплея и надежно заземлить. Следует, ежедневно его очищать от пыли, так же как и экран дисплея.</w:t>
       </w:r>
-      <w:bookmarkStart w:id="101" w:name="lab4"/>
-      <w:bookmarkEnd w:id="101"/>
+      <w:bookmarkStart w:id="100" w:name="lab4"/>
+      <w:bookmarkEnd w:id="100"/>
       <w:r>
         <w:rPr>
           <w:sz w:val="28"/>
@@ -37443,13 +37441,13 @@
           <w:bCs w:val="0"/>
         </w:rPr>
       </w:pPr>
-      <w:bookmarkStart w:id="102" w:name="_Toc321583927"/>
+      <w:bookmarkStart w:id="101" w:name="_Toc321583927"/>
     </w:p>
     <w:p>
       <w:pPr>
         <w:pStyle w:val="3"/>
       </w:pPr>
-      <w:bookmarkStart w:id="103" w:name="_Toc41139853"/>
+      <w:bookmarkStart w:id="102" w:name="_Toc41139853"/>
       <w:r>
         <w:t>6.</w:t>
       </w:r>
@@ -37462,8 +37460,8 @@
       <w:r>
         <w:t>4 Шум и вибрация. Статическое электричество</w:t>
       </w:r>
+      <w:bookmarkEnd w:id="101"/>
       <w:bookmarkEnd w:id="102"/>
-      <w:bookmarkEnd w:id="103"/>
     </w:p>
     <w:p>
       <w:pPr>
@@ -37478,8 +37476,8 @@
           <w:szCs w:val="28"/>
         </w:rPr>
       </w:pPr>
-      <w:bookmarkStart w:id="104" w:name="lab5"/>
-      <w:bookmarkEnd w:id="104"/>
+      <w:bookmarkStart w:id="103" w:name="lab5"/>
+      <w:bookmarkEnd w:id="103"/>
     </w:p>
     <w:p>
       <w:pPr>
@@ -37578,12 +37576,12 @@
       <w:pPr>
         <w:pStyle w:val="1"/>
       </w:pPr>
-      <w:bookmarkStart w:id="105" w:name="_Toc41139854"/>
+      <w:bookmarkStart w:id="104" w:name="_Toc41139854"/>
       <w:r>
         <w:lastRenderedPageBreak/>
         <w:t>ЗАКЛЮЧЕНИЕ</w:t>
       </w:r>
-      <w:bookmarkEnd w:id="105"/>
+      <w:bookmarkEnd w:id="104"/>
     </w:p>
     <w:p>
       <w:pPr>
@@ -37727,12 +37725,12 @@
       <w:pPr>
         <w:pStyle w:val="1"/>
       </w:pPr>
-      <w:bookmarkStart w:id="106" w:name="_Toc41139855"/>
+      <w:bookmarkStart w:id="105" w:name="_Toc41139855"/>
       <w:r>
         <w:lastRenderedPageBreak/>
         <w:t>СПИСОК ИСПОЛЬЗОВАННЫХ ИСТОЧНИКОВ</w:t>
       </w:r>
-      <w:bookmarkEnd w:id="106"/>
+      <w:bookmarkEnd w:id="105"/>
     </w:p>
     <w:p>
       <w:pPr>
@@ -37764,11 +37762,11 @@
           <w:szCs w:val="28"/>
         </w:rPr>
       </w:pPr>
-      <w:bookmarkStart w:id="107" w:name="_Toc6644215"/>
-      <w:bookmarkStart w:id="108" w:name="_Toc6644162"/>
-      <w:bookmarkStart w:id="109" w:name="_Toc6643963"/>
-      <w:bookmarkStart w:id="110" w:name="_Toc6490564"/>
-      <w:bookmarkStart w:id="111" w:name="section_1"/>
+      <w:bookmarkStart w:id="106" w:name="_Toc6644215"/>
+      <w:bookmarkStart w:id="107" w:name="_Toc6644162"/>
+      <w:bookmarkStart w:id="108" w:name="_Toc6643963"/>
+      <w:bookmarkStart w:id="109" w:name="_Toc6490564"/>
+      <w:bookmarkStart w:id="110" w:name="section_1"/>
       <w:proofErr w:type="spellStart"/>
       <w:r>
         <w:rPr>
@@ -40111,10 +40109,10 @@
         <w:t>– СПб: Питер, 2001. – 304 с.</w:t>
       </w:r>
     </w:p>
+    <w:bookmarkEnd w:id="106"/>
     <w:bookmarkEnd w:id="107"/>
     <w:bookmarkEnd w:id="108"/>
     <w:bookmarkEnd w:id="109"/>
-    <w:bookmarkEnd w:id="110"/>
     <w:p>
       <w:pPr>
         <w:numPr>
@@ -40820,7 +40818,7 @@
         <w:t>. – Томск: Изд-во ТПУ, 2006. – 180 с.</w:t>
       </w:r>
     </w:p>
-    <w:bookmarkEnd w:id="111"/>
+    <w:bookmarkEnd w:id="110"/>
     <w:p>
       <w:pPr>
         <w:spacing w:line="360" w:lineRule="auto"/>
@@ -40836,8 +40834,11 @@
     <w:p>
       <w:pPr>
         <w:pStyle w:val="1"/>
-      </w:pPr>
-      <w:bookmarkStart w:id="112" w:name="_Toc41139856"/>
+        <w:rPr>
+          <w:lang w:val="ru-RU"/>
+        </w:rPr>
+      </w:pPr>
+      <w:bookmarkStart w:id="111" w:name="_Toc41139856"/>
       <w:r>
         <w:lastRenderedPageBreak/>
         <w:t>ПРИЛОЖЕНИЕ А</w:t>
@@ -40851,7 +40852,15 @@
         </w:rPr>
         <w:t>Экранные формы</w:t>
       </w:r>
-      <w:bookmarkEnd w:id="112"/>
+      <w:bookmarkEnd w:id="111"/>
+    </w:p>
+    <w:p>
+      <w:pPr>
+        <w:pStyle w:val="a0"/>
+        <w:rPr>
+          <w:lang w:eastAsia="ar-SA"/>
+        </w:rPr>
+      </w:pPr>
     </w:p>
     <w:p>
       <w:pPr>
@@ -40865,6 +40874,599 @@
           <w:lang w:eastAsia="ru-RU"/>
         </w:rPr>
       </w:pPr>
+      <w:r>
+        <w:rPr>
+          <w:rFonts w:ascii="Times New Roman CYR" w:hAnsi="Times New Roman CYR"/>
+          <w:b/>
+          <w:noProof/>
+          <w:color w:val="000000"/>
+          <w:sz w:val="28"/>
+          <w:szCs w:val="28"/>
+          <w:lang w:eastAsia="ru-RU"/>
+        </w:rPr>
+        <w:drawing>
+          <wp:inline distT="0" distB="0" distL="0" distR="0" wp14:anchorId="3EAA6A06" wp14:editId="2AB238BB">
+            <wp:extent cx="6119547" cy="2252133"/>
+            <wp:effectExtent l="19050" t="19050" r="14605" b="15240"/>
+            <wp:docPr id="33" name="Рисунок 33"/>
+            <wp:cNvGraphicFramePr>
+              <a:graphicFrameLocks xmlns:a="http://schemas.openxmlformats.org/drawingml/2006/main" noChangeAspect="1"/>
+            </wp:cNvGraphicFramePr>
+            <a:graphic xmlns:a="http://schemas.openxmlformats.org/drawingml/2006/main">
+              <a:graphicData uri="http://schemas.openxmlformats.org/drawingml/2006/picture">
+                <pic:pic xmlns:pic="http://schemas.openxmlformats.org/drawingml/2006/picture">
+                  <pic:nvPicPr>
+                    <pic:cNvPr id="33" name="Screenshot_6.jpg"/>
+                    <pic:cNvPicPr/>
+                  </pic:nvPicPr>
+                  <pic:blipFill>
+                    <a:blip r:embed="rId74" cstate="print">
+                      <a:extLst>
+                        <a:ext uri="{28A0092B-C50C-407E-A947-70E740481C1C}">
+                          <a14:useLocalDpi xmlns:a14="http://schemas.microsoft.com/office/drawing/2010/main" val="0"/>
+                        </a:ext>
+                      </a:extLst>
+                    </a:blip>
+                    <a:stretch>
+                      <a:fillRect/>
+                    </a:stretch>
+                  </pic:blipFill>
+                  <pic:spPr>
+                    <a:xfrm>
+                      <a:off x="0" y="0"/>
+                      <a:ext cx="6123838" cy="2253712"/>
+                    </a:xfrm>
+                    <a:prstGeom prst="rect">
+                      <a:avLst/>
+                    </a:prstGeom>
+                    <a:ln>
+                      <a:solidFill>
+                        <a:schemeClr val="tx1"/>
+                      </a:solidFill>
+                    </a:ln>
+                  </pic:spPr>
+                </pic:pic>
+              </a:graphicData>
+            </a:graphic>
+          </wp:inline>
+        </w:drawing>
+      </w:r>
+    </w:p>
+    <w:p>
+      <w:pPr>
+        <w:jc w:val="center"/>
+        <w:rPr>
+          <w:rFonts w:ascii="Times New Roman CYR" w:hAnsi="Times New Roman CYR"/>
+          <w:b/>
+          <w:color w:val="000000"/>
+          <w:sz w:val="14"/>
+          <w:szCs w:val="28"/>
+          <w:lang w:eastAsia="ru-RU"/>
+        </w:rPr>
+      </w:pPr>
+    </w:p>
+    <w:p>
+      <w:pPr>
+        <w:jc w:val="center"/>
+      </w:pPr>
+      <w:r>
+        <w:t xml:space="preserve">Рисунок А.1 – Страница с формой </w:t>
+      </w:r>
+      <w:r>
+        <w:t>для входа</w:t>
+      </w:r>
+    </w:p>
+    <w:p>
+      <w:pPr>
+        <w:jc w:val="center"/>
+        <w:rPr>
+          <w:rFonts w:ascii="Times New Roman CYR" w:hAnsi="Times New Roman CYR"/>
+          <w:b/>
+          <w:color w:val="000000"/>
+          <w:sz w:val="28"/>
+          <w:szCs w:val="28"/>
+          <w:lang w:eastAsia="ru-RU"/>
+        </w:rPr>
+      </w:pPr>
+    </w:p>
+    <w:p>
+      <w:pPr>
+        <w:jc w:val="center"/>
+        <w:rPr>
+          <w:rFonts w:ascii="Times New Roman CYR" w:hAnsi="Times New Roman CYR"/>
+          <w:b/>
+          <w:color w:val="000000"/>
+          <w:sz w:val="28"/>
+          <w:szCs w:val="28"/>
+          <w:lang w:eastAsia="ru-RU"/>
+        </w:rPr>
+      </w:pPr>
+      <w:r>
+        <w:rPr>
+          <w:rFonts w:ascii="Times New Roman CYR" w:hAnsi="Times New Roman CYR"/>
+          <w:b/>
+          <w:noProof/>
+          <w:color w:val="000000"/>
+          <w:sz w:val="28"/>
+          <w:szCs w:val="28"/>
+          <w:lang w:eastAsia="ru-RU"/>
+        </w:rPr>
+        <w:drawing>
+          <wp:inline distT="0" distB="0" distL="0" distR="0">
+            <wp:extent cx="6120765" cy="3320143"/>
+            <wp:effectExtent l="19050" t="19050" r="13335" b="13970"/>
+            <wp:docPr id="23" name="Рисунок 23"/>
+            <wp:cNvGraphicFramePr>
+              <a:graphicFrameLocks xmlns:a="http://schemas.openxmlformats.org/drawingml/2006/main" noChangeAspect="1"/>
+            </wp:cNvGraphicFramePr>
+            <a:graphic xmlns:a="http://schemas.openxmlformats.org/drawingml/2006/main">
+              <a:graphicData uri="http://schemas.openxmlformats.org/drawingml/2006/picture">
+                <pic:pic xmlns:pic="http://schemas.openxmlformats.org/drawingml/2006/picture">
+                  <pic:nvPicPr>
+                    <pic:cNvPr id="23" name="Screenshot_1.jpg"/>
+                    <pic:cNvPicPr/>
+                  </pic:nvPicPr>
+                  <pic:blipFill>
+                    <a:blip r:embed="rId75" cstate="print">
+                      <a:extLst>
+                        <a:ext uri="{28A0092B-C50C-407E-A947-70E740481C1C}">
+                          <a14:useLocalDpi xmlns:a14="http://schemas.microsoft.com/office/drawing/2010/main" val="0"/>
+                        </a:ext>
+                      </a:extLst>
+                    </a:blip>
+                    <a:stretch>
+                      <a:fillRect/>
+                    </a:stretch>
+                  </pic:blipFill>
+                  <pic:spPr>
+                    <a:xfrm>
+                      <a:off x="0" y="0"/>
+                      <a:ext cx="6123156" cy="3321440"/>
+                    </a:xfrm>
+                    <a:prstGeom prst="rect">
+                      <a:avLst/>
+                    </a:prstGeom>
+                    <a:ln>
+                      <a:solidFill>
+                        <a:schemeClr val="tx1"/>
+                      </a:solidFill>
+                    </a:ln>
+                  </pic:spPr>
+                </pic:pic>
+              </a:graphicData>
+            </a:graphic>
+          </wp:inline>
+        </w:drawing>
+      </w:r>
+    </w:p>
+    <w:p>
+      <w:pPr>
+        <w:jc w:val="center"/>
+        <w:rPr>
+          <w:rFonts w:ascii="Times New Roman CYR" w:hAnsi="Times New Roman CYR"/>
+          <w:b/>
+          <w:color w:val="000000"/>
+          <w:sz w:val="14"/>
+          <w:szCs w:val="14"/>
+          <w:lang w:eastAsia="ru-RU"/>
+        </w:rPr>
+      </w:pPr>
+    </w:p>
+    <w:p>
+      <w:pPr>
+        <w:jc w:val="center"/>
+      </w:pPr>
+      <w:r>
+        <w:t>Рисунок А.2</w:t>
+      </w:r>
+      <w:r>
+        <w:t xml:space="preserve"> – </w:t>
+      </w:r>
+      <w:r>
+        <w:t>Страница с просмотром методических изданий</w:t>
+      </w:r>
+    </w:p>
+    <w:p>
+      <w:pPr>
+        <w:jc w:val="center"/>
+        <w:rPr>
+          <w:rFonts w:ascii="Times New Roman CYR" w:hAnsi="Times New Roman CYR"/>
+          <w:b/>
+          <w:color w:val="000000"/>
+          <w:sz w:val="28"/>
+          <w:szCs w:val="28"/>
+          <w:lang w:eastAsia="ru-RU"/>
+        </w:rPr>
+      </w:pPr>
+    </w:p>
+    <w:p>
+      <w:pPr>
+        <w:jc w:val="center"/>
+        <w:rPr>
+          <w:rFonts w:ascii="Times New Roman CYR" w:hAnsi="Times New Roman CYR"/>
+          <w:b/>
+          <w:color w:val="000000"/>
+          <w:sz w:val="28"/>
+          <w:szCs w:val="28"/>
+          <w:lang w:eastAsia="ru-RU"/>
+        </w:rPr>
+      </w:pPr>
+      <w:r>
+        <w:rPr>
+          <w:rFonts w:ascii="Times New Roman CYR" w:hAnsi="Times New Roman CYR"/>
+          <w:b/>
+          <w:noProof/>
+          <w:color w:val="000000"/>
+          <w:sz w:val="28"/>
+          <w:szCs w:val="28"/>
+          <w:lang w:eastAsia="ru-RU"/>
+        </w:rPr>
+        <w:lastRenderedPageBreak/>
+        <w:drawing>
+          <wp:inline distT="0" distB="0" distL="0" distR="0">
+            <wp:extent cx="6120765" cy="3268133"/>
+            <wp:effectExtent l="19050" t="19050" r="13335" b="27940"/>
+            <wp:docPr id="26" name="Рисунок 26"/>
+            <wp:cNvGraphicFramePr>
+              <a:graphicFrameLocks xmlns:a="http://schemas.openxmlformats.org/drawingml/2006/main" noChangeAspect="1"/>
+            </wp:cNvGraphicFramePr>
+            <a:graphic xmlns:a="http://schemas.openxmlformats.org/drawingml/2006/main">
+              <a:graphicData uri="http://schemas.openxmlformats.org/drawingml/2006/picture">
+                <pic:pic xmlns:pic="http://schemas.openxmlformats.org/drawingml/2006/picture">
+                  <pic:nvPicPr>
+                    <pic:cNvPr id="26" name="Screenshot_5.jpg"/>
+                    <pic:cNvPicPr/>
+                  </pic:nvPicPr>
+                  <pic:blipFill>
+                    <a:blip r:embed="rId76" cstate="print">
+                      <a:extLst>
+                        <a:ext uri="{28A0092B-C50C-407E-A947-70E740481C1C}">
+                          <a14:useLocalDpi xmlns:a14="http://schemas.microsoft.com/office/drawing/2010/main" val="0"/>
+                        </a:ext>
+                      </a:extLst>
+                    </a:blip>
+                    <a:stretch>
+                      <a:fillRect/>
+                    </a:stretch>
+                  </pic:blipFill>
+                  <pic:spPr>
+                    <a:xfrm>
+                      <a:off x="0" y="0"/>
+                      <a:ext cx="6122777" cy="3269207"/>
+                    </a:xfrm>
+                    <a:prstGeom prst="rect">
+                      <a:avLst/>
+                    </a:prstGeom>
+                    <a:ln>
+                      <a:solidFill>
+                        <a:schemeClr val="tx1"/>
+                      </a:solidFill>
+                    </a:ln>
+                  </pic:spPr>
+                </pic:pic>
+              </a:graphicData>
+            </a:graphic>
+          </wp:inline>
+        </w:drawing>
+      </w:r>
+    </w:p>
+    <w:p>
+      <w:pPr>
+        <w:jc w:val="center"/>
+        <w:rPr>
+          <w:rFonts w:ascii="Times New Roman CYR" w:hAnsi="Times New Roman CYR"/>
+          <w:b/>
+          <w:color w:val="000000"/>
+          <w:sz w:val="14"/>
+          <w:szCs w:val="14"/>
+          <w:lang w:eastAsia="ru-RU"/>
+        </w:rPr>
+      </w:pPr>
+    </w:p>
+    <w:p>
+      <w:pPr>
+        <w:jc w:val="center"/>
+      </w:pPr>
+      <w:r>
+        <w:t>Рисунок А.3</w:t>
+      </w:r>
+      <w:r>
+        <w:t xml:space="preserve"> – Страница с формой для добавления нового </w:t>
+      </w:r>
+      <w:r>
+        <w:t>методического издания</w:t>
+      </w:r>
+    </w:p>
+    <w:p>
+      <w:pPr>
+        <w:jc w:val="center"/>
+      </w:pPr>
+    </w:p>
+    <w:p>
+      <w:pPr>
+        <w:jc w:val="center"/>
+        <w:rPr>
+          <w:rFonts w:ascii="Times New Roman CYR" w:hAnsi="Times New Roman CYR"/>
+          <w:b/>
+          <w:color w:val="000000"/>
+          <w:sz w:val="28"/>
+          <w:szCs w:val="28"/>
+          <w:lang w:eastAsia="ru-RU"/>
+        </w:rPr>
+      </w:pPr>
+      <w:r>
+        <w:rPr>
+          <w:rFonts w:ascii="Times New Roman CYR" w:hAnsi="Times New Roman CYR"/>
+          <w:b/>
+          <w:noProof/>
+          <w:color w:val="000000"/>
+          <w:sz w:val="28"/>
+          <w:szCs w:val="28"/>
+          <w:lang w:eastAsia="ru-RU"/>
+        </w:rPr>
+        <w:drawing>
+          <wp:inline distT="0" distB="0" distL="0" distR="0" wp14:anchorId="3B067100" wp14:editId="0129F0E2">
+            <wp:extent cx="6120765" cy="3318934"/>
+            <wp:effectExtent l="19050" t="19050" r="13335" b="15240"/>
+            <wp:docPr id="28" name="Рисунок 28"/>
+            <wp:cNvGraphicFramePr>
+              <a:graphicFrameLocks xmlns:a="http://schemas.openxmlformats.org/drawingml/2006/main" noChangeAspect="1"/>
+            </wp:cNvGraphicFramePr>
+            <a:graphic xmlns:a="http://schemas.openxmlformats.org/drawingml/2006/main">
+              <a:graphicData uri="http://schemas.openxmlformats.org/drawingml/2006/picture">
+                <pic:pic xmlns:pic="http://schemas.openxmlformats.org/drawingml/2006/picture">
+                  <pic:nvPicPr>
+                    <pic:cNvPr id="28" name="Screenshot_2.jpg"/>
+                    <pic:cNvPicPr/>
+                  </pic:nvPicPr>
+                  <pic:blipFill>
+                    <a:blip r:embed="rId77" cstate="print">
+                      <a:extLst>
+                        <a:ext uri="{28A0092B-C50C-407E-A947-70E740481C1C}">
+                          <a14:useLocalDpi xmlns:a14="http://schemas.microsoft.com/office/drawing/2010/main" val="0"/>
+                        </a:ext>
+                      </a:extLst>
+                    </a:blip>
+                    <a:stretch>
+                      <a:fillRect/>
+                    </a:stretch>
+                  </pic:blipFill>
+                  <pic:spPr>
+                    <a:xfrm>
+                      <a:off x="0" y="0"/>
+                      <a:ext cx="6123166" cy="3320236"/>
+                    </a:xfrm>
+                    <a:prstGeom prst="rect">
+                      <a:avLst/>
+                    </a:prstGeom>
+                    <a:ln>
+                      <a:solidFill>
+                        <a:schemeClr val="tx1"/>
+                      </a:solidFill>
+                    </a:ln>
+                  </pic:spPr>
+                </pic:pic>
+              </a:graphicData>
+            </a:graphic>
+          </wp:inline>
+        </w:drawing>
+      </w:r>
+    </w:p>
+    <w:p>
+      <w:pPr>
+        <w:jc w:val="center"/>
+        <w:rPr>
+          <w:rFonts w:ascii="Times New Roman CYR" w:hAnsi="Times New Roman CYR"/>
+          <w:b/>
+          <w:color w:val="000000"/>
+          <w:sz w:val="14"/>
+          <w:szCs w:val="14"/>
+          <w:lang w:eastAsia="ru-RU"/>
+        </w:rPr>
+      </w:pPr>
+    </w:p>
+    <w:p>
+      <w:pPr>
+        <w:jc w:val="center"/>
+      </w:pPr>
+      <w:r>
+        <w:t>Рисунок А.4</w:t>
+      </w:r>
+      <w:r>
+        <w:t xml:space="preserve"> – Страница с формой для добавления нового </w:t>
+      </w:r>
+      <w:r>
+        <w:t>пользователя</w:t>
+      </w:r>
+    </w:p>
+    <w:p>
+      <w:pPr>
+        <w:jc w:val="center"/>
+      </w:pPr>
+    </w:p>
+    <w:p>
+      <w:pPr>
+        <w:jc w:val="center"/>
+      </w:pPr>
+      <w:r>
+        <w:rPr>
+          <w:rFonts w:ascii="Times New Roman CYR" w:hAnsi="Times New Roman CYR"/>
+          <w:b/>
+          <w:noProof/>
+          <w:color w:val="000000"/>
+          <w:sz w:val="28"/>
+          <w:szCs w:val="28"/>
+          <w:lang w:eastAsia="ru-RU"/>
+        </w:rPr>
+        <w:lastRenderedPageBreak/>
+        <w:drawing>
+          <wp:inline distT="0" distB="0" distL="0" distR="0" wp14:anchorId="67161C96" wp14:editId="56539ED3">
+            <wp:extent cx="6120765" cy="3175000"/>
+            <wp:effectExtent l="19050" t="19050" r="13335" b="25400"/>
+            <wp:docPr id="29" name="Рисунок 29"/>
+            <wp:cNvGraphicFramePr>
+              <a:graphicFrameLocks xmlns:a="http://schemas.openxmlformats.org/drawingml/2006/main" noChangeAspect="1"/>
+            </wp:cNvGraphicFramePr>
+            <a:graphic xmlns:a="http://schemas.openxmlformats.org/drawingml/2006/main">
+              <a:graphicData uri="http://schemas.openxmlformats.org/drawingml/2006/picture">
+                <pic:pic xmlns:pic="http://schemas.openxmlformats.org/drawingml/2006/picture">
+                  <pic:nvPicPr>
+                    <pic:cNvPr id="29" name="Screenshot_3.jpg"/>
+                    <pic:cNvPicPr/>
+                  </pic:nvPicPr>
+                  <pic:blipFill>
+                    <a:blip r:embed="rId78" cstate="print">
+                      <a:extLst>
+                        <a:ext uri="{28A0092B-C50C-407E-A947-70E740481C1C}">
+                          <a14:useLocalDpi xmlns:a14="http://schemas.microsoft.com/office/drawing/2010/main" val="0"/>
+                        </a:ext>
+                      </a:extLst>
+                    </a:blip>
+                    <a:stretch>
+                      <a:fillRect/>
+                    </a:stretch>
+                  </pic:blipFill>
+                  <pic:spPr>
+                    <a:xfrm>
+                      <a:off x="0" y="0"/>
+                      <a:ext cx="6121656" cy="3175462"/>
+                    </a:xfrm>
+                    <a:prstGeom prst="rect">
+                      <a:avLst/>
+                    </a:prstGeom>
+                    <a:ln>
+                      <a:solidFill>
+                        <a:schemeClr val="tx1"/>
+                      </a:solidFill>
+                    </a:ln>
+                  </pic:spPr>
+                </pic:pic>
+              </a:graphicData>
+            </a:graphic>
+          </wp:inline>
+        </w:drawing>
+      </w:r>
+    </w:p>
+    <w:p>
+      <w:pPr>
+        <w:jc w:val="center"/>
+        <w:rPr>
+          <w:sz w:val="14"/>
+          <w:szCs w:val="14"/>
+        </w:rPr>
+      </w:pPr>
+      <w:bookmarkStart w:id="112" w:name="_GoBack"/>
+      <w:bookmarkEnd w:id="112"/>
+    </w:p>
+    <w:p>
+      <w:pPr>
+        <w:jc w:val="center"/>
+      </w:pPr>
+      <w:r>
+        <w:t>Рисунок А.5</w:t>
+      </w:r>
+      <w:r>
+        <w:t xml:space="preserve"> – Страница с формой для добавления нового материала преподавателя</w:t>
+      </w:r>
+    </w:p>
+    <w:p>
+      <w:pPr>
+        <w:jc w:val="center"/>
+      </w:pPr>
+    </w:p>
+    <w:p>
+      <w:pPr>
+        <w:jc w:val="center"/>
+        <w:rPr>
+          <w:rFonts w:ascii="Times New Roman CYR" w:hAnsi="Times New Roman CYR"/>
+          <w:b/>
+          <w:color w:val="000000"/>
+          <w:sz w:val="28"/>
+          <w:szCs w:val="28"/>
+          <w:lang w:eastAsia="ru-RU"/>
+        </w:rPr>
+      </w:pPr>
+      <w:r>
+        <w:rPr>
+          <w:rFonts w:ascii="Times New Roman CYR" w:hAnsi="Times New Roman CYR"/>
+          <w:b/>
+          <w:noProof/>
+          <w:color w:val="000000"/>
+          <w:sz w:val="28"/>
+          <w:szCs w:val="28"/>
+          <w:lang w:eastAsia="ru-RU"/>
+        </w:rPr>
+        <w:drawing>
+          <wp:inline distT="0" distB="0" distL="0" distR="0">
+            <wp:extent cx="6120765" cy="2201334"/>
+            <wp:effectExtent l="19050" t="19050" r="13335" b="27940"/>
+            <wp:docPr id="31" name="Рисунок 31"/>
+            <wp:cNvGraphicFramePr>
+              <a:graphicFrameLocks xmlns:a="http://schemas.openxmlformats.org/drawingml/2006/main" noChangeAspect="1"/>
+            </wp:cNvGraphicFramePr>
+            <a:graphic xmlns:a="http://schemas.openxmlformats.org/drawingml/2006/main">
+              <a:graphicData uri="http://schemas.openxmlformats.org/drawingml/2006/picture">
+                <pic:pic xmlns:pic="http://schemas.openxmlformats.org/drawingml/2006/picture">
+                  <pic:nvPicPr>
+                    <pic:cNvPr id="31" name="Screenshot_4.jpg"/>
+                    <pic:cNvPicPr/>
+                  </pic:nvPicPr>
+                  <pic:blipFill>
+                    <a:blip r:embed="rId79">
+                      <a:extLst>
+                        <a:ext uri="{28A0092B-C50C-407E-A947-70E740481C1C}">
+                          <a14:useLocalDpi xmlns:a14="http://schemas.microsoft.com/office/drawing/2010/main" val="0"/>
+                        </a:ext>
+                      </a:extLst>
+                    </a:blip>
+                    <a:stretch>
+                      <a:fillRect/>
+                    </a:stretch>
+                  </pic:blipFill>
+                  <pic:spPr>
+                    <a:xfrm>
+                      <a:off x="0" y="0"/>
+                      <a:ext cx="6126294" cy="2203322"/>
+                    </a:xfrm>
+                    <a:prstGeom prst="rect">
+                      <a:avLst/>
+                    </a:prstGeom>
+                    <a:ln>
+                      <a:solidFill>
+                        <a:schemeClr val="tx1"/>
+                      </a:solidFill>
+                    </a:ln>
+                  </pic:spPr>
+                </pic:pic>
+              </a:graphicData>
+            </a:graphic>
+          </wp:inline>
+        </w:drawing>
+      </w:r>
+    </w:p>
+    <w:p>
+      <w:pPr>
+        <w:jc w:val="center"/>
+        <w:rPr>
+          <w:rFonts w:ascii="Times New Roman CYR" w:hAnsi="Times New Roman CYR"/>
+          <w:b/>
+          <w:color w:val="000000"/>
+          <w:sz w:val="14"/>
+          <w:szCs w:val="14"/>
+          <w:lang w:eastAsia="ru-RU"/>
+        </w:rPr>
+      </w:pPr>
+    </w:p>
+    <w:p>
+      <w:pPr>
+        <w:jc w:val="center"/>
+      </w:pPr>
+      <w:r>
+        <w:t>Рисунок А.6</w:t>
+      </w:r>
+      <w:r>
+        <w:t xml:space="preserve"> – Страница с формой для добавления нового материала преподавателя</w:t>
+      </w:r>
     </w:p>
     <w:p>
       <w:pPr>
@@ -40895,8 +41497,8 @@
       </w:r>
       <w:bookmarkEnd w:id="113"/>
     </w:p>
+    <w:bookmarkEnd w:id="7"/>
     <w:bookmarkEnd w:id="8"/>
-    <w:bookmarkEnd w:id="9"/>
     <w:p>
       <w:pPr>
         <w:rPr>
@@ -40907,9 +41509,9 @@
       </w:pPr>
     </w:p>
     <w:sectPr>
-      <w:headerReference w:type="default" r:id="rId74"/>
-      <w:footerReference w:type="default" r:id="rId75"/>
-      <w:headerReference w:type="first" r:id="rId76"/>
+      <w:headerReference w:type="default" r:id="rId80"/>
+      <w:footerReference w:type="default" r:id="rId81"/>
+      <w:headerReference w:type="first" r:id="rId82"/>
       <w:pgSz w:w="11906" w:h="16838"/>
       <w:pgMar w:top="1134" w:right="566" w:bottom="1134" w:left="1701" w:header="567" w:footer="567" w:gutter="0"/>
       <w:cols w:space="708"/>
@@ -40983,6 +41585,7 @@
         <w:docPartUnique/>
       </w:docPartObj>
     </w:sdtPr>
+    <w:sdtEndPr/>
     <w:sdtContent>
       <w:p>
         <w:pPr>
@@ -41002,7 +41605,7 @@
           <w:rPr>
             <w:noProof/>
           </w:rPr>
-          <w:t>82</w:t>
+          <w:t>84</w:t>
         </w:r>
         <w:r>
           <w:fldChar w:fldCharType="end"/>
@@ -48515,7 +49118,7 @@
 </file>
 
 <file path=customXml/itemProps1.xml><?xml version="1.0" encoding="utf-8"?>
-<ds:datastoreItem xmlns:ds="http://schemas.openxmlformats.org/officeDocument/2006/customXml" ds:itemID="{ABE39178-613F-4A5F-A883-0FC855D83840}">
+<ds:datastoreItem xmlns:ds="http://schemas.openxmlformats.org/officeDocument/2006/customXml" ds:itemID="{7268B706-DC2C-4CE7-A741-7A4CB905CCF5}">
   <ds:schemaRefs>
     <ds:schemaRef ds:uri="http://schemas.openxmlformats.org/officeDocument/2006/bibliography"/>
   </ds:schemaRefs>

</xml_diff>